<commit_message>
wichtige PHP Links unter ./technotes zusammenführen
</commit_message>
<xml_diff>
--- a/DI-Planung_v2.docx
+++ b/DI-Planung_v2.docx
@@ -12,12 +12,13 @@
       </w:pPr>
       <w:bookmarkStart w:id="0" w:name="_Toc484081499"/>
       <w:bookmarkStart w:id="1" w:name="OLE_LINK1"/>
+      <w:bookmarkStart w:id="2" w:name="_Toc484431103"/>
       <w:r>
         <w:t>DI-Extractor</w:t>
       </w:r>
-      <w:bookmarkStart w:id="2" w:name="_Toc308007419"/>
-      <w:bookmarkStart w:id="3" w:name="OLE_LINK2"/>
-      <w:bookmarkStart w:id="4" w:name="OLE_LINK3"/>
+      <w:bookmarkStart w:id="3" w:name="_Toc308007419"/>
+      <w:bookmarkStart w:id="4" w:name="OLE_LINK2"/>
+      <w:bookmarkStart w:id="5" w:name="OLE_LINK3"/>
       <w:r>
         <w:br/>
       </w:r>
@@ -30,14 +31,24 @@
       </w:r>
       <w:bookmarkEnd w:id="0"/>
       <w:bookmarkEnd w:id="2"/>
-    </w:p>
-    <w:p>
-      <w:bookmarkStart w:id="5" w:name="_Toc308007299"/>
-      <w:bookmarkStart w:id="6" w:name="_Toc308007420"/>
-      <w:bookmarkStart w:id="7" w:name="_Toc308007885"/>
+      <w:bookmarkEnd w:id="3"/>
+      <w:r>
+        <w:rPr>
+          <w:b w:val="0"/>
+          <w:i/>
+        </w:rPr>
+        <w:t xml:space="preserve"> und Programmbeschreibung</w:t>
+      </w:r>
+      <w:bookmarkStart w:id="6" w:name="_GoBack"/>
+      <w:bookmarkEnd w:id="6"/>
+    </w:p>
+    <w:p>
+      <w:bookmarkStart w:id="7" w:name="_Toc308007299"/>
+      <w:bookmarkStart w:id="8" w:name="_Toc308007420"/>
+      <w:bookmarkStart w:id="9" w:name="_Toc308007885"/>
       <w:bookmarkEnd w:id="1"/>
-      <w:bookmarkEnd w:id="3"/>
       <w:bookmarkEnd w:id="4"/>
+      <w:bookmarkEnd w:id="5"/>
     </w:p>
     <w:p/>
     <w:p>
@@ -52,9 +63,9 @@
         </w:rPr>
         <w:t>Inhaltsverzeichnis</w:t>
       </w:r>
-      <w:bookmarkEnd w:id="5"/>
-      <w:bookmarkEnd w:id="6"/>
       <w:bookmarkEnd w:id="7"/>
+      <w:bookmarkEnd w:id="8"/>
+      <w:bookmarkEnd w:id="9"/>
     </w:p>
     <w:p>
       <w:pPr>
@@ -78,6 +89,73 @@
       <w:r>
         <w:fldChar w:fldCharType="separate"/>
       </w:r>
+      <w:hyperlink w:anchor="_Toc484431103" w:history="1">
+        <w:r>
+          <w:rPr>
+            <w:rStyle w:val="Hyperlink"/>
+            <w:rFonts w:eastAsiaTheme="majorEastAsia"/>
+            <w:noProof/>
+          </w:rPr>
+          <w:t xml:space="preserve">DI-Extractor </w:t>
+        </w:r>
+        <w:r>
+          <w:rPr>
+            <w:rStyle w:val="Hyperlink"/>
+            <w:rFonts w:eastAsiaTheme="majorEastAsia"/>
+            <w:i/>
+            <w:noProof/>
+          </w:rPr>
+          <w:t>Detaillierte Projektplanung</w:t>
+        </w:r>
+        <w:r>
+          <w:rPr>
+            <w:noProof/>
+            <w:webHidden/>
+          </w:rPr>
+          <w:tab/>
+        </w:r>
+        <w:r>
+          <w:rPr>
+            <w:noProof/>
+            <w:webHidden/>
+          </w:rPr>
+          <w:fldChar w:fldCharType="begin"/>
+        </w:r>
+        <w:r>
+          <w:rPr>
+            <w:noProof/>
+            <w:webHidden/>
+          </w:rPr>
+          <w:instrText xml:space="preserve"> PAGEREF _Toc484431103 \h </w:instrText>
+        </w:r>
+        <w:r>
+          <w:rPr>
+            <w:noProof/>
+            <w:webHidden/>
+          </w:rPr>
+        </w:r>
+        <w:r>
+          <w:rPr>
+            <w:noProof/>
+            <w:webHidden/>
+          </w:rPr>
+          <w:fldChar w:fldCharType="separate"/>
+        </w:r>
+        <w:r>
+          <w:rPr>
+            <w:noProof/>
+            <w:webHidden/>
+          </w:rPr>
+          <w:t>1</w:t>
+        </w:r>
+        <w:r>
+          <w:rPr>
+            <w:noProof/>
+            <w:webHidden/>
+          </w:rPr>
+          <w:fldChar w:fldCharType="end"/>
+        </w:r>
+      </w:hyperlink>
     </w:p>
     <w:p>
       <w:pPr>
@@ -92,7 +170,7 @@
           <w:lang w:eastAsia="de-CH"/>
         </w:rPr>
       </w:pPr>
-      <w:hyperlink w:anchor="_Toc484081500" w:history="1">
+      <w:hyperlink w:anchor="_Toc484431104" w:history="1">
         <w:r>
           <w:rPr>
             <w:rStyle w:val="Hyperlink"/>
@@ -120,7 +198,7 @@
             <w:noProof/>
             <w:webHidden/>
           </w:rPr>
-          <w:instrText xml:space="preserve"> PAGEREF _Toc484081500 \h </w:instrText>
+          <w:instrText xml:space="preserve"> PAGEREF _Toc484431104 \h </w:instrText>
         </w:r>
         <w:r>
           <w:rPr>
@@ -165,7 +243,7 @@
           <w:lang w:eastAsia="de-CH"/>
         </w:rPr>
       </w:pPr>
-      <w:hyperlink w:anchor="_Toc484081501" w:history="1">
+      <w:hyperlink w:anchor="_Toc484431105" w:history="1">
         <w:r>
           <w:rPr>
             <w:rStyle w:val="Hyperlink"/>
@@ -210,7 +288,7 @@
             <w:noProof/>
             <w:webHidden/>
           </w:rPr>
-          <w:instrText xml:space="preserve"> PAGEREF _Toc484081501 \h </w:instrText>
+          <w:instrText xml:space="preserve"> PAGEREF _Toc484431105 \h </w:instrText>
         </w:r>
         <w:r>
           <w:rPr>
@@ -255,7 +333,7 @@
           <w:lang w:eastAsia="de-CH"/>
         </w:rPr>
       </w:pPr>
-      <w:hyperlink w:anchor="_Toc484081502" w:history="1">
+      <w:hyperlink w:anchor="_Toc484431106" w:history="1">
         <w:r>
           <w:rPr>
             <w:rStyle w:val="Hyperlink"/>
@@ -300,7 +378,7 @@
             <w:noProof/>
             <w:webHidden/>
           </w:rPr>
-          <w:instrText xml:space="preserve"> PAGEREF _Toc484081502 \h </w:instrText>
+          <w:instrText xml:space="preserve"> PAGEREF _Toc484431106 \h </w:instrText>
         </w:r>
         <w:r>
           <w:rPr>
@@ -345,7 +423,7 @@
           <w:lang w:eastAsia="de-CH"/>
         </w:rPr>
       </w:pPr>
-      <w:hyperlink w:anchor="_Toc484081503" w:history="1">
+      <w:hyperlink w:anchor="_Toc484431107" w:history="1">
         <w:r>
           <w:rPr>
             <w:rStyle w:val="Hyperlink"/>
@@ -390,7 +468,7 @@
             <w:noProof/>
             <w:webHidden/>
           </w:rPr>
-          <w:instrText xml:space="preserve"> PAGEREF _Toc484081503 \h </w:instrText>
+          <w:instrText xml:space="preserve"> PAGEREF _Toc484431107 \h </w:instrText>
         </w:r>
         <w:r>
           <w:rPr>
@@ -435,7 +513,7 @@
           <w:lang w:eastAsia="de-CH"/>
         </w:rPr>
       </w:pPr>
-      <w:hyperlink w:anchor="_Toc484081504" w:history="1">
+      <w:hyperlink w:anchor="_Toc484431108" w:history="1">
         <w:r>
           <w:rPr>
             <w:rStyle w:val="Hyperlink"/>
@@ -480,7 +558,7 @@
             <w:noProof/>
             <w:webHidden/>
           </w:rPr>
-          <w:instrText xml:space="preserve"> PAGEREF _Toc484081504 \h </w:instrText>
+          <w:instrText xml:space="preserve"> PAGEREF _Toc484431108 \h </w:instrText>
         </w:r>
         <w:r>
           <w:rPr>
@@ -525,7 +603,7 @@
           <w:lang w:eastAsia="de-CH"/>
         </w:rPr>
       </w:pPr>
-      <w:hyperlink w:anchor="_Toc484081505" w:history="1">
+      <w:hyperlink w:anchor="_Toc484431109" w:history="1">
         <w:r>
           <w:rPr>
             <w:rStyle w:val="Hyperlink"/>
@@ -570,7 +648,7 @@
             <w:noProof/>
             <w:webHidden/>
           </w:rPr>
-          <w:instrText xml:space="preserve"> PAGEREF _Toc484081505 \h </w:instrText>
+          <w:instrText xml:space="preserve"> PAGEREF _Toc484431109 \h </w:instrText>
         </w:r>
         <w:r>
           <w:rPr>
@@ -615,7 +693,7 @@
           <w:lang w:eastAsia="de-CH"/>
         </w:rPr>
       </w:pPr>
-      <w:hyperlink w:anchor="_Toc484081506" w:history="1">
+      <w:hyperlink w:anchor="_Toc484431110" w:history="1">
         <w:r>
           <w:rPr>
             <w:rStyle w:val="Hyperlink"/>
@@ -660,7 +738,7 @@
             <w:noProof/>
             <w:webHidden/>
           </w:rPr>
-          <w:instrText xml:space="preserve"> PAGEREF _Toc484081506 \h </w:instrText>
+          <w:instrText xml:space="preserve"> PAGEREF _Toc484431110 \h </w:instrText>
         </w:r>
         <w:r>
           <w:rPr>
@@ -705,7 +783,7 @@
           <w:lang w:eastAsia="de-CH"/>
         </w:rPr>
       </w:pPr>
-      <w:hyperlink w:anchor="_Toc484081507" w:history="1">
+      <w:hyperlink w:anchor="_Toc484431111" w:history="1">
         <w:r>
           <w:rPr>
             <w:rStyle w:val="Hyperlink"/>
@@ -750,7 +828,97 @@
             <w:noProof/>
             <w:webHidden/>
           </w:rPr>
-          <w:instrText xml:space="preserve"> PAGEREF _Toc484081507 \h </w:instrText>
+          <w:instrText xml:space="preserve"> PAGEREF _Toc484431111 \h </w:instrText>
+        </w:r>
+        <w:r>
+          <w:rPr>
+            <w:noProof/>
+            <w:webHidden/>
+          </w:rPr>
+        </w:r>
+        <w:r>
+          <w:rPr>
+            <w:noProof/>
+            <w:webHidden/>
+          </w:rPr>
+          <w:fldChar w:fldCharType="separate"/>
+        </w:r>
+        <w:r>
+          <w:rPr>
+            <w:noProof/>
+            <w:webHidden/>
+          </w:rPr>
+          <w:t>5</w:t>
+        </w:r>
+        <w:r>
+          <w:rPr>
+            <w:noProof/>
+            <w:webHidden/>
+          </w:rPr>
+          <w:fldChar w:fldCharType="end"/>
+        </w:r>
+      </w:hyperlink>
+    </w:p>
+    <w:p>
+      <w:pPr>
+        <w:pStyle w:val="Verzeichnis2"/>
+        <w:tabs>
+          <w:tab w:val="left" w:pos="880"/>
+          <w:tab w:val="right" w:leader="dot" w:pos="8494"/>
+        </w:tabs>
+        <w:rPr>
+          <w:rFonts w:asciiTheme="minorHAnsi" w:eastAsiaTheme="minorEastAsia" w:hAnsiTheme="minorHAnsi" w:cstheme="minorBidi"/>
+          <w:noProof/>
+          <w:szCs w:val="22"/>
+          <w:lang w:eastAsia="de-CH"/>
+        </w:rPr>
+      </w:pPr>
+      <w:hyperlink w:anchor="_Toc484431112" w:history="1">
+        <w:r>
+          <w:rPr>
+            <w:rStyle w:val="Hyperlink"/>
+            <w:rFonts w:eastAsiaTheme="majorEastAsia"/>
+            <w:noProof/>
+          </w:rPr>
+          <w:t>2.1</w:t>
+        </w:r>
+        <w:r>
+          <w:rPr>
+            <w:rFonts w:asciiTheme="minorHAnsi" w:eastAsiaTheme="minorEastAsia" w:hAnsiTheme="minorHAnsi" w:cstheme="minorBidi"/>
+            <w:noProof/>
+            <w:szCs w:val="22"/>
+            <w:lang w:eastAsia="de-CH"/>
+          </w:rPr>
+          <w:tab/>
+        </w:r>
+        <w:r>
+          <w:rPr>
+            <w:rStyle w:val="Hyperlink"/>
+            <w:rFonts w:eastAsiaTheme="majorEastAsia"/>
+            <w:noProof/>
+          </w:rPr>
+          <w:t>Aufbau der WebAPP</w:t>
+        </w:r>
+        <w:r>
+          <w:rPr>
+            <w:noProof/>
+            <w:webHidden/>
+          </w:rPr>
+          <w:tab/>
+        </w:r>
+        <w:r>
+          <w:rPr>
+            <w:noProof/>
+            <w:webHidden/>
+          </w:rPr>
+          <w:fldChar w:fldCharType="begin"/>
+        </w:r>
+        <w:r>
+          <w:rPr>
+            <w:noProof/>
+            <w:webHidden/>
+          </w:rPr>
+          <w:instrText xml:space="preserve"> PAGEREF _Toc484431112 \h </w:instrText>
         </w:r>
         <w:r>
           <w:rPr>
@@ -801,16 +969,16 @@
           <w:numId w:val="0"/>
         </w:numPr>
       </w:pPr>
-      <w:bookmarkStart w:id="8" w:name="_Toc484080440"/>
-      <w:bookmarkStart w:id="9" w:name="_Toc484081500"/>
-      <w:bookmarkStart w:id="10" w:name="_Toc308007323"/>
-      <w:bookmarkStart w:id="11" w:name="_Toc308007427"/>
-      <w:bookmarkStart w:id="12" w:name="_Toc308007909"/>
+      <w:bookmarkStart w:id="10" w:name="_Toc484080440"/>
+      <w:bookmarkStart w:id="11" w:name="_Toc308007323"/>
+      <w:bookmarkStart w:id="12" w:name="_Toc308007427"/>
+      <w:bookmarkStart w:id="13" w:name="_Toc308007909"/>
+      <w:bookmarkStart w:id="14" w:name="_Toc484431104"/>
       <w:r>
         <w:t>Zusammenfassung</w:t>
       </w:r>
-      <w:bookmarkEnd w:id="8"/>
-      <w:bookmarkEnd w:id="9"/>
+      <w:bookmarkEnd w:id="10"/>
+      <w:bookmarkEnd w:id="14"/>
     </w:p>
     <w:p>
       <w:r>
@@ -858,19 +1026,11 @@
       <w:r>
         <w:t xml:space="preserve"> Ziel der Spezifikation dieser Schnittstelle ist es, </w:t>
       </w:r>
-      <w:proofErr w:type="spellStart"/>
-      <w:r>
-        <w:rPr>
-          <w:i/>
-        </w:rPr>
-        <w:t>Descriptive</w:t>
-      </w:r>
-      <w:proofErr w:type="spellEnd"/>
-      <w:r>
-        <w:rPr>
-          <w:i/>
-        </w:rPr>
-        <w:t xml:space="preserve"> Information</w:t>
+      <w:r>
+        <w:rPr>
+          <w:i/>
+        </w:rPr>
+        <w:t>Descriptive Information</w:t>
       </w:r>
       <w:r>
         <w:t xml:space="preserve"> </w:t>
@@ -950,11 +1110,9 @@
       <w:r>
         <w:t xml:space="preserve"> gemäss der </w:t>
       </w:r>
-      <w:proofErr w:type="spellStart"/>
       <w:r>
         <w:t>bentō</w:t>
       </w:r>
-      <w:proofErr w:type="spellEnd"/>
       <w:r>
         <w:t>-DI-</w:t>
       </w:r>
@@ -1027,9 +1185,9 @@
       <w:r>
         <w:t xml:space="preserve"> Metadaten.</w:t>
       </w:r>
-      <w:bookmarkEnd w:id="10"/>
       <w:bookmarkEnd w:id="11"/>
       <w:bookmarkEnd w:id="12"/>
+      <w:bookmarkEnd w:id="13"/>
       <w:r>
         <w:t xml:space="preserve"> Es können also auch andere, nicht auf dem BAR/</w:t>
       </w:r>
@@ -1057,14 +1215,14 @@
       <w:r>
         <w:br w:type="page"/>
       </w:r>
-      <w:bookmarkStart w:id="13" w:name="_Toc484080441"/>
-      <w:bookmarkStart w:id="14" w:name="_Toc484081501"/>
+      <w:bookmarkStart w:id="15" w:name="_Toc484080441"/>
+      <w:bookmarkStart w:id="16" w:name="_Toc484431105"/>
       <w:r>
         <w:lastRenderedPageBreak/>
         <w:t>Planung (Stand 2012)</w:t>
       </w:r>
-      <w:bookmarkEnd w:id="13"/>
-      <w:bookmarkEnd w:id="14"/>
+      <w:bookmarkEnd w:id="15"/>
+      <w:bookmarkEnd w:id="16"/>
     </w:p>
     <w:p>
       <w:pPr>
@@ -1075,11 +1233,11 @@
         </w:numPr>
         <w:spacing w:before="240" w:after="40"/>
       </w:pPr>
-      <w:bookmarkStart w:id="15" w:name="_Toc484081502"/>
+      <w:bookmarkStart w:id="17" w:name="_Toc484431106"/>
       <w:r>
         <w:t>Konzept</w:t>
       </w:r>
-      <w:bookmarkEnd w:id="15"/>
+      <w:bookmarkEnd w:id="17"/>
     </w:p>
     <w:p>
       <w:r>
@@ -1210,7 +1368,6 @@
                                   </w:rPr>
                                   <w:t xml:space="preserve">SIP </w:t>
                                 </w:r>
-                                <w:proofErr w:type="spellStart"/>
                                 <w:r>
                                   <w:rPr>
                                     <w:b/>
@@ -1219,7 +1376,6 @@
                                   </w:rPr>
                                   <w:t>metadata</w:t>
                                 </w:r>
-                                <w:proofErr w:type="spellEnd"/>
                                 <w:r>
                                   <w:rPr>
                                     <w:b/>
@@ -1335,18 +1491,8 @@
                                     <w:szCs w:val="18"/>
                                   </w:rPr>
                                   <w:br/>
-                                  <w:t xml:space="preserve">zu </w:t>
+                                  <w:t>zu xIsadg</w:t>
                                 </w:r>
-                                <w:proofErr w:type="spellStart"/>
-                                <w:r>
-                                  <w:rPr>
-                                    <w:b/>
-                                    <w:sz w:val="18"/>
-                                    <w:szCs w:val="18"/>
-                                  </w:rPr>
-                                  <w:t>xIsadg</w:t>
-                                </w:r>
-                                <w:proofErr w:type="spellEnd"/>
                               </w:p>
                             </w:txbxContent>
                           </wps:txbx>
@@ -2793,7 +2939,6 @@
                             </w:rPr>
                             <w:t xml:space="preserve">SIP </w:t>
                           </w:r>
-                          <w:proofErr w:type="spellStart"/>
                           <w:r>
                             <w:rPr>
                               <w:b/>
@@ -2802,7 +2947,6 @@
                             </w:rPr>
                             <w:t>metadata</w:t>
                           </w:r>
-                          <w:proofErr w:type="spellEnd"/>
                           <w:r>
                             <w:rPr>
                               <w:b/>
@@ -2848,18 +2992,8 @@
                               <w:szCs w:val="18"/>
                             </w:rPr>
                             <w:br/>
-                            <w:t xml:space="preserve">zu </w:t>
+                            <w:t>zu xIsadg</w:t>
                           </w:r>
-                          <w:proofErr w:type="spellStart"/>
-                          <w:r>
-                            <w:rPr>
-                              <w:b/>
-                              <w:sz w:val="18"/>
-                              <w:szCs w:val="18"/>
-                            </w:rPr>
-                            <w:t>xIsadg</w:t>
-                          </w:r>
-                          <w:proofErr w:type="spellEnd"/>
                         </w:p>
                       </w:txbxContent>
                     </v:textbox>
@@ -3207,11 +3341,11 @@
         </w:numPr>
         <w:spacing w:before="240" w:after="40"/>
       </w:pPr>
-      <w:bookmarkStart w:id="16" w:name="_Toc484081503"/>
+      <w:bookmarkStart w:id="18" w:name="_Toc484431107"/>
       <w:r>
         <w:t>Auswahl SIP</w:t>
       </w:r>
-      <w:bookmarkEnd w:id="16"/>
+      <w:bookmarkEnd w:id="18"/>
     </w:p>
     <w:p>
       <w:pPr>
@@ -3230,49 +3364,7 @@
         <w:rPr>
           <w:i/>
         </w:rPr>
-        <w:t xml:space="preserve">(Umsetzung: NSIS, </w:t>
-      </w:r>
-      <w:proofErr w:type="spellStart"/>
-      <w:r>
-        <w:rPr>
-          <w:i/>
-        </w:rPr>
-        <w:t>Nullsoft</w:t>
-      </w:r>
-      <w:proofErr w:type="spellEnd"/>
-      <w:r>
-        <w:rPr>
-          <w:i/>
-        </w:rPr>
-        <w:t xml:space="preserve"> </w:t>
-      </w:r>
-      <w:proofErr w:type="spellStart"/>
-      <w:r>
-        <w:rPr>
-          <w:i/>
-        </w:rPr>
-        <w:t>Scriptable</w:t>
-      </w:r>
-      <w:proofErr w:type="spellEnd"/>
-      <w:r>
-        <w:rPr>
-          <w:i/>
-        </w:rPr>
-        <w:t xml:space="preserve"> </w:t>
-      </w:r>
-      <w:proofErr w:type="spellStart"/>
-      <w:r>
-        <w:rPr>
-          <w:i/>
-        </w:rPr>
-        <w:t>Install</w:t>
-      </w:r>
-      <w:proofErr w:type="spellEnd"/>
-      <w:r>
-        <w:rPr>
-          <w:i/>
-        </w:rPr>
-        <w:t xml:space="preserve"> System)</w:t>
+        <w:t>(Umsetzung: NSIS, Nullsoft Scriptable Install System)</w:t>
       </w:r>
     </w:p>
     <w:p>
@@ -3330,21 +3422,7 @@
         <w:rPr>
           <w:i/>
         </w:rPr>
-        <w:t xml:space="preserve">(Umsetzung: </w:t>
-      </w:r>
-      <w:proofErr w:type="spellStart"/>
-      <w:r>
-        <w:rPr>
-          <w:i/>
-        </w:rPr>
-        <w:t>unzip</w:t>
-      </w:r>
-      <w:proofErr w:type="spellEnd"/>
-      <w:r>
-        <w:rPr>
-          <w:i/>
-        </w:rPr>
-        <w:t xml:space="preserve"> oder 7z)</w:t>
+        <w:t>(Umsetzung: unzip oder 7z)</w:t>
       </w:r>
     </w:p>
     <w:p>
@@ -3392,19 +3470,11 @@
         </w:rPr>
         <w:t xml:space="preserve">XSD und </w:t>
       </w:r>
-      <w:proofErr w:type="spellStart"/>
-      <w:r>
-        <w:rPr>
-          <w:i/>
-        </w:rPr>
-        <w:t>xmllint</w:t>
-      </w:r>
-      <w:proofErr w:type="spellEnd"/>
-      <w:r>
-        <w:rPr>
-          <w:i/>
-        </w:rPr>
-        <w:t>)</w:t>
+      <w:r>
+        <w:rPr>
+          <w:i/>
+        </w:rPr>
+        <w:t>xmllint)</w:t>
       </w:r>
     </w:p>
     <w:p>
@@ -3416,11 +3486,11 @@
         </w:numPr>
         <w:spacing w:before="240" w:after="40"/>
       </w:pPr>
-      <w:bookmarkStart w:id="17" w:name="_Toc484081504"/>
+      <w:bookmarkStart w:id="19" w:name="_Toc484431108"/>
       <w:r>
         <w:t>Metadata.xml -&gt; xIsadg.xml</w:t>
       </w:r>
-      <w:bookmarkEnd w:id="17"/>
+      <w:bookmarkEnd w:id="19"/>
     </w:p>
     <w:p>
       <w:pPr>
@@ -3596,21 +3666,7 @@
         <w:rPr>
           <w:i/>
         </w:rPr>
-        <w:t xml:space="preserve"> </w:t>
-      </w:r>
-      <w:proofErr w:type="spellStart"/>
-      <w:r>
-        <w:rPr>
-          <w:i/>
-        </w:rPr>
-        <w:t>xmllint</w:t>
-      </w:r>
-      <w:proofErr w:type="spellEnd"/>
-      <w:r>
-        <w:rPr>
-          <w:i/>
-        </w:rPr>
-        <w:t>)</w:t>
+        <w:t xml:space="preserve"> xmllint)</w:t>
       </w:r>
     </w:p>
     <w:p>
@@ -3622,16 +3678,11 @@
         </w:numPr>
         <w:spacing w:before="240" w:after="40"/>
       </w:pPr>
-      <w:bookmarkStart w:id="18" w:name="_Toc484081505"/>
-      <w:proofErr w:type="spellStart"/>
-      <w:r>
-        <w:t>xIsadg</w:t>
-      </w:r>
-      <w:proofErr w:type="spellEnd"/>
-      <w:r>
-        <w:t xml:space="preserve"> Vererbung und Aggregieren prüfen</w:t>
-      </w:r>
-      <w:bookmarkEnd w:id="18"/>
+      <w:bookmarkStart w:id="20" w:name="_Toc484431109"/>
+      <w:r>
+        <w:t>xIsadg Vererbung und Aggregieren prüfen</w:t>
+      </w:r>
+      <w:bookmarkEnd w:id="20"/>
     </w:p>
     <w:p>
       <w:r>
@@ -3659,25 +3710,21 @@
       <w:r>
         <w:t xml:space="preserve">Eine Transformation liefert den Wert </w:t>
       </w:r>
-      <w:proofErr w:type="spellStart"/>
       <w:r>
         <w:rPr>
           <w:i/>
         </w:rPr>
         <w:t>true</w:t>
       </w:r>
-      <w:proofErr w:type="spellEnd"/>
       <w:r>
         <w:t xml:space="preserve"> oder </w:t>
       </w:r>
-      <w:proofErr w:type="spellStart"/>
       <w:r>
         <w:rPr>
           <w:i/>
         </w:rPr>
         <w:t>false</w:t>
       </w:r>
-      <w:proofErr w:type="spellEnd"/>
       <w:r>
         <w:t>, je nach dem ob ein verlangter Wert gefunden wurde. Ein Script prüft prozedural die einzelnen Ergebnisse.</w:t>
       </w:r>
@@ -3789,19 +3836,11 @@
         </w:rPr>
         <w:t xml:space="preserve"> </w:t>
       </w:r>
-      <w:proofErr w:type="spellStart"/>
-      <w:r>
-        <w:rPr>
-          <w:i/>
-        </w:rPr>
-        <w:t>bottom-up</w:t>
-      </w:r>
-      <w:proofErr w:type="spellEnd"/>
-      <w:r>
-        <w:rPr>
-          <w:i/>
-        </w:rPr>
-        <w:t xml:space="preserve"> </w:t>
+      <w:r>
+        <w:rPr>
+          <w:i/>
+        </w:rPr>
+        <w:t xml:space="preserve">bottom-up </w:t>
       </w:r>
       <w:r>
         <w:t xml:space="preserve">zu generierenden Wert suchen. Die Position des zu aggregierenden Wertes in der Hierarchie, Blatt oder </w:t>
@@ -3819,11 +3858,9 @@
       <w:r>
         <w:t xml:space="preserve">, ist vom Wertetyp abhängig. In der aktuellen </w:t>
       </w:r>
-      <w:proofErr w:type="spellStart"/>
       <w:r>
         <w:t>bentō</w:t>
       </w:r>
-      <w:proofErr w:type="spellEnd"/>
       <w:r>
         <w:t>-DI-</w:t>
       </w:r>
@@ -3890,26 +3927,13 @@
         </w:numPr>
         <w:spacing w:before="240" w:after="40"/>
       </w:pPr>
-      <w:proofErr w:type="spellStart"/>
-      <w:r>
-        <w:t>Aggregierungsregeln</w:t>
-      </w:r>
-      <w:proofErr w:type="spellEnd"/>
-      <w:r>
-        <w:t xml:space="preserve"> prüfen</w:t>
-      </w:r>
-    </w:p>
-    <w:p>
-      <w:r>
-        <w:t xml:space="preserve">Sind bei Elementen, für die aggregieren gilt, auf verschiedenen hierarchischen Ebenen bereits Werte vorhanden, ist neben der Existenzprüfung auch die richtige Implementierung der </w:t>
-      </w:r>
-      <w:proofErr w:type="spellStart"/>
-      <w:r>
-        <w:t>Aggregierungsregeln</w:t>
-      </w:r>
-      <w:proofErr w:type="spellEnd"/>
-      <w:r>
-        <w:t xml:space="preserve"> zu prüfen</w:t>
+      <w:r>
+        <w:t>Aggregierungsregeln prüfen</w:t>
+      </w:r>
+    </w:p>
+    <w:p>
+      <w:r>
+        <w:t>Sind bei Elementen, für die aggregieren gilt, auf verschiedenen hierarchischen Ebenen bereits Werte vorhanden, ist neben der Existenzprüfung auch die richtige Implementierung der Aggregierungsregeln zu prüfen</w:t>
       </w:r>
       <w:r>
         <w:rPr>
@@ -3962,21 +3986,19 @@
         </w:numPr>
         <w:spacing w:before="240" w:after="40"/>
       </w:pPr>
-      <w:bookmarkStart w:id="19" w:name="_Toc484081506"/>
+      <w:bookmarkStart w:id="21" w:name="_Toc484431110"/>
       <w:r>
         <w:t>Vererbte und aggregierte Werte erzeugen</w:t>
       </w:r>
-      <w:bookmarkEnd w:id="19"/>
+      <w:bookmarkEnd w:id="21"/>
     </w:p>
     <w:p>
       <w:r>
         <w:t xml:space="preserve">Vererbte und aggregierte Werte können gemäss der </w:t>
       </w:r>
-      <w:proofErr w:type="spellStart"/>
       <w:r>
         <w:t>bentō</w:t>
       </w:r>
-      <w:proofErr w:type="spellEnd"/>
       <w:r>
         <w:t>-DI-</w:t>
       </w:r>
@@ -4092,15 +4114,7 @@
     </w:p>
     <w:p>
       <w:r>
-        <w:t xml:space="preserve">Werden explizite Werte entfernt, müssen speziell die </w:t>
-      </w:r>
-      <w:proofErr w:type="spellStart"/>
-      <w:r>
-        <w:t>Aggregierungsregeln</w:t>
-      </w:r>
-      <w:proofErr w:type="spellEnd"/>
-      <w:r>
-        <w:t xml:space="preserve"> genau beachtet, bzw. implementiert sein, damit keine Information unwiederbringlich verschwindet. Es wird bei diesem Prozess aber unschöne und unnötige Datenredundanz entfernt. </w:t>
+        <w:t xml:space="preserve">Werden explizite Werte entfernt, müssen speziell die Aggregierungsregeln genau beachtet, bzw. implementiert sein, damit keine Information unwiederbringlich verschwindet. Es wird bei diesem Prozess aber unschöne und unnötige Datenredundanz entfernt. </w:t>
       </w:r>
     </w:p>
     <w:p>
@@ -4152,47 +4166,23 @@
           <w:strike/>
         </w:rPr>
       </w:pPr>
-      <w:proofErr w:type="spellStart"/>
       <w:r>
         <w:rPr>
           <w:strike/>
         </w:rPr>
         <w:lastRenderedPageBreak/>
-        <w:t>xIsadg</w:t>
-      </w:r>
-      <w:proofErr w:type="spellEnd"/>
-      <w:r>
-        <w:rPr>
-          <w:strike/>
-        </w:rPr>
-        <w:t xml:space="preserve"> -&gt; </w:t>
-      </w:r>
-      <w:proofErr w:type="spellStart"/>
-      <w:r>
-        <w:rPr>
-          <w:strike/>
-        </w:rPr>
-        <w:t>Findmittelimport</w:t>
-      </w:r>
-      <w:proofErr w:type="spellEnd"/>
+        <w:t>xIsadg -&gt; Findmittelimport</w:t>
+      </w:r>
     </w:p>
     <w:p>
       <w:r>
         <w:t xml:space="preserve">Als Findmittel Importfile wird nur noch </w:t>
       </w:r>
-      <w:proofErr w:type="spellStart"/>
-      <w:r>
-        <w:rPr>
-          <w:i/>
-        </w:rPr>
-        <w:t>xIsadg</w:t>
-      </w:r>
-      <w:proofErr w:type="spellEnd"/>
-      <w:r>
-        <w:rPr>
-          <w:i/>
-        </w:rPr>
-        <w:t xml:space="preserve"> unterstützt</w:t>
+      <w:r>
+        <w:rPr>
+          <w:i/>
+        </w:rPr>
+        <w:t>xIsadg unterstützt</w:t>
       </w:r>
     </w:p>
     <w:p>
@@ -4246,33 +4236,11 @@
           <w:strike/>
         </w:rPr>
       </w:pPr>
-      <w:proofErr w:type="spellStart"/>
       <w:r>
         <w:rPr>
           <w:strike/>
         </w:rPr>
-        <w:t>xIsadg</w:t>
-      </w:r>
-      <w:proofErr w:type="spellEnd"/>
-      <w:r>
-        <w:rPr>
-          <w:strike/>
-        </w:rPr>
-        <w:t xml:space="preserve"> -&gt; </w:t>
-      </w:r>
-      <w:proofErr w:type="spellStart"/>
-      <w:r>
-        <w:rPr>
-          <w:strike/>
-        </w:rPr>
-        <w:t>scope</w:t>
-      </w:r>
-      <w:proofErr w:type="spellEnd"/>
-      <w:r>
-        <w:rPr>
-          <w:strike/>
-        </w:rPr>
-        <w:t xml:space="preserve"> Übernahme File</w:t>
+        <w:t>xIsadg -&gt; scope Übernahme File</w:t>
       </w:r>
     </w:p>
     <w:p>
@@ -4311,31 +4279,15 @@
           <w:numId w:val="1"/>
         </w:numPr>
       </w:pPr>
-      <w:bookmarkStart w:id="20" w:name="_Toc484081507"/>
-      <w:r>
-        <w:t xml:space="preserve">Umsetzung als </w:t>
-      </w:r>
-      <w:proofErr w:type="spellStart"/>
-      <w:r>
-        <w:t>WebAPP</w:t>
-      </w:r>
-      <w:proofErr w:type="spellEnd"/>
-      <w:r>
-        <w:t xml:space="preserve"> (2013)</w:t>
-      </w:r>
-      <w:bookmarkEnd w:id="20"/>
-    </w:p>
-    <w:p>
-      <w:r>
-        <w:t xml:space="preserve">Die Umsetzung erfolgt 2013 als PHP basierte </w:t>
-      </w:r>
-      <w:proofErr w:type="spellStart"/>
-      <w:r>
-        <w:t>WebAPP</w:t>
-      </w:r>
-      <w:proofErr w:type="spellEnd"/>
-      <w:r>
-        <w:t xml:space="preserve"> mit einer zugrundeliegenden XSL Transformation ohne aggregieren oder vererben:</w:t>
+      <w:bookmarkStart w:id="22" w:name="_Toc484431111"/>
+      <w:r>
+        <w:t>Umsetzung als WebAPP (2013)</w:t>
+      </w:r>
+      <w:bookmarkEnd w:id="22"/>
+    </w:p>
+    <w:p>
+      <w:r>
+        <w:t>Die Umsetzung erfolgt 2013 als PHP basierte WebAPP mit einer zugrundeliegenden XSL Transformation ohne aggregieren oder vererben:</w:t>
       </w:r>
     </w:p>
     <w:p>
@@ -4420,14 +4372,11 @@
       <w:pPr>
         <w:pStyle w:val="berschrift2"/>
       </w:pPr>
-      <w:r>
-        <w:t xml:space="preserve">Aufbau der </w:t>
-      </w:r>
-      <w:proofErr w:type="spellStart"/>
-      <w:r>
-        <w:t>WebAPP</w:t>
-      </w:r>
-      <w:proofErr w:type="spellEnd"/>
+      <w:bookmarkStart w:id="23" w:name="_Toc484431112"/>
+      <w:r>
+        <w:t>Aufbau der WebAPP</w:t>
+      </w:r>
+      <w:bookmarkEnd w:id="23"/>
     </w:p>
     <w:p>
       <w:pPr>
@@ -4466,8 +4415,6 @@
           <w:i/>
         </w:rPr>
       </w:pPr>
-      <w:bookmarkStart w:id="21" w:name="_GoBack"/>
-      <w:proofErr w:type="spellStart"/>
       <w:r>
         <w:rPr>
           <w:b/>
@@ -4475,7 +4422,6 @@
         </w:rPr>
         <w:t>helptext.php</w:t>
       </w:r>
-      <w:proofErr w:type="spellEnd"/>
     </w:p>
     <w:p>
       <w:pPr>
@@ -4620,7 +4566,6 @@
         </w:drawing>
       </w:r>
     </w:p>
-    <w:bookmarkEnd w:id="21"/>
     <w:p/>
     <w:p>
       <w:pPr>
@@ -4630,7 +4575,6 @@
           <w:i/>
         </w:rPr>
       </w:pPr>
-      <w:proofErr w:type="spellStart"/>
       <w:r>
         <w:rPr>
           <w:b/>
@@ -4639,17 +4583,13 @@
         <w:lastRenderedPageBreak/>
         <w:t>copyright.php</w:t>
       </w:r>
-      <w:proofErr w:type="spellEnd"/>
     </w:p>
     <w:p>
       <w:pPr>
         <w:keepNext/>
       </w:pPr>
       <w:r>
-        <w:t xml:space="preserve">Enthält die </w:t>
-      </w:r>
-      <w:r>
-        <w:t>Copyright Zeile</w:t>
+        <w:t>Enthält die Copyright Zeile</w:t>
       </w:r>
     </w:p>
     <w:p>
@@ -4801,48 +4741,41 @@
     <w:p/>
     <w:p>
       <w:pPr>
-        <w:rPr>
-          <w:b/>
-        </w:rPr>
-      </w:pPr>
-      <w:proofErr w:type="spellStart"/>
-      <w:r>
-        <w:rPr>
-          <w:b/>
-          <w:i/>
-        </w:rPr>
-        <w:t>index.php</w:t>
-      </w:r>
-      <w:proofErr w:type="spellEnd"/>
-      <w:r>
-        <w:rPr>
-          <w:b/>
-        </w:rPr>
-        <w:t xml:space="preserve"> </w:t>
-      </w:r>
-    </w:p>
-    <w:p>
-      <w:pPr>
         <w:pStyle w:val="Listenabsatz"/>
         <w:numPr>
           <w:ilvl w:val="0"/>
           <w:numId w:val="6"/>
         </w:numPr>
-      </w:pPr>
-      <w:r>
-        <w:t xml:space="preserve">Generiert eine eindeutige </w:t>
-      </w:r>
-      <w:r>
-        <w:t>Benutzerkennung</w:t>
-      </w:r>
-      <w:r>
-        <w:t xml:space="preserve"> für eine </w:t>
-      </w:r>
-      <w:r>
-        <w:rPr>
-          <w:i/>
-        </w:rPr>
-        <w:t>Session</w:t>
+        <w:rPr>
+          <w:b/>
+          <w:i/>
+        </w:rPr>
+      </w:pPr>
+      <w:r>
+        <w:rPr>
+          <w:b/>
+          <w:i/>
+        </w:rPr>
+        <w:t>index.php</w:t>
+      </w:r>
+      <w:r>
+        <w:rPr>
+          <w:b/>
+        </w:rPr>
+        <w:t xml:space="preserve"> </w:t>
+      </w:r>
+      <w:r>
+        <w:rPr>
+          <w:b/>
+        </w:rPr>
+        <w:t xml:space="preserve">= </w:t>
+      </w:r>
+      <w:r>
+        <w:rPr>
+          <w:b/>
+          <w:i/>
+        </w:rPr>
+        <w:t>input.php</w:t>
       </w:r>
     </w:p>
     <w:p>
@@ -4854,7 +4787,13 @@
         </w:numPr>
       </w:pPr>
       <w:r>
-        <w:t>Legt ein temporäres Benutzerverzeichnis für eine Konvertierung an</w:t>
+        <w:t xml:space="preserve">Generiert eine eindeutige Benutzerkennung für eine </w:t>
+      </w:r>
+      <w:r>
+        <w:rPr>
+          <w:i/>
+        </w:rPr>
+        <w:t>Session</w:t>
       </w:r>
     </w:p>
     <w:p>
@@ -4866,29 +4805,7 @@
         </w:numPr>
       </w:pPr>
       <w:r>
-        <w:t xml:space="preserve">Schreibt Benutzerkennung und </w:t>
-      </w:r>
-      <w:proofErr w:type="spellStart"/>
-      <w:r>
-        <w:rPr>
-          <w:i/>
-        </w:rPr>
-        <w:t>Timestamp</w:t>
-      </w:r>
-      <w:proofErr w:type="spellEnd"/>
-      <w:r>
-        <w:t xml:space="preserve"> für diese Transaktion in $</w:t>
-      </w:r>
-      <w:proofErr w:type="spellStart"/>
-      <w:r>
-        <w:t>wdir</w:t>
-      </w:r>
-      <w:proofErr w:type="spellEnd"/>
-      <w:r>
-        <w:t>/</w:t>
-      </w:r>
-      <w:r>
-        <w:t>usr.txt</w:t>
+        <w:t>Legt ein temporäres Benutzerverzeichnis für eine Konvertierung an</w:t>
       </w:r>
     </w:p>
     <w:p>
@@ -4900,19 +4817,41 @@
         </w:numPr>
       </w:pPr>
       <w:r>
+        <w:t xml:space="preserve">Schreibt Benutzerkennung und </w:t>
+      </w:r>
+      <w:r>
+        <w:rPr>
+          <w:i/>
+        </w:rPr>
+        <w:t>Timestamp</w:t>
+      </w:r>
+      <w:r>
+        <w:t xml:space="preserve"> für diese Transaktion in $wdir/</w:t>
+      </w:r>
+      <w:r>
+        <w:t>usr.txt</w:t>
+      </w:r>
+    </w:p>
+    <w:p>
+      <w:pPr>
+        <w:pStyle w:val="Listenabsatz"/>
+        <w:numPr>
+          <w:ilvl w:val="0"/>
+          <w:numId w:val="6"/>
+        </w:numPr>
+      </w:pPr>
+      <w:r>
         <w:t>L</w:t>
       </w:r>
       <w:r>
         <w:t xml:space="preserve">eitet zum Webformular </w:t>
       </w:r>
-      <w:proofErr w:type="spellStart"/>
       <w:r>
         <w:rPr>
           <w:i/>
         </w:rPr>
         <w:t>ingest.php</w:t>
       </w:r>
-      <w:proofErr w:type="spellEnd"/>
       <w:r>
         <w:t xml:space="preserve"> weiter</w:t>
       </w:r>
@@ -4925,7 +4864,6 @@
           <w:i/>
         </w:rPr>
       </w:pPr>
-      <w:proofErr w:type="spellStart"/>
       <w:r>
         <w:rPr>
           <w:b/>
@@ -4933,7 +4871,43 @@
         </w:rPr>
         <w:t>ingest.php</w:t>
       </w:r>
-      <w:proofErr w:type="spellEnd"/>
+    </w:p>
+    <w:p>
+      <w:pPr>
+        <w:pStyle w:val="Listenabsatz"/>
+        <w:numPr>
+          <w:ilvl w:val="0"/>
+          <w:numId w:val="6"/>
+        </w:numPr>
+        <w:rPr>
+          <w:rFonts w:ascii="Courier New" w:hAnsi="Courier New" w:cs="Courier New"/>
+          <w:sz w:val="20"/>
+          <w:szCs w:val="20"/>
+        </w:rPr>
+      </w:pPr>
+      <w:r>
+        <w:t xml:space="preserve">Ist kein Benutzererkennung wird </w:t>
+      </w:r>
+      <w:r>
+        <w:rPr>
+          <w:i/>
+        </w:rPr>
+        <w:t>input.php</w:t>
+      </w:r>
+      <w:r>
+        <w:t xml:space="preserve"> aufgerufen</w:t>
+      </w:r>
+      <w:r>
+        <w:br/>
+      </w:r>
+      <w:r>
+        <w:rPr>
+          <w:rFonts w:ascii="Courier New" w:hAnsi="Courier New" w:cs="Courier New"/>
+          <w:sz w:val="20"/>
+          <w:szCs w:val="20"/>
+        </w:rPr>
+        <w:t>if ($usr=='') { header ("location: ./input.php"); }</w:t>
+      </w:r>
     </w:p>
     <w:p>
       <w:pPr>
@@ -4965,13 +4939,8 @@
         <w:t xml:space="preserve">Formular zum Hochladen </w:t>
       </w:r>
       <w:r>
-        <w:t xml:space="preserve">einer Metadaten </w:t>
-      </w:r>
-      <w:proofErr w:type="spellStart"/>
-      <w:r>
-        <w:t>Dateie</w:t>
-      </w:r>
-      <w:proofErr w:type="spellEnd"/>
+        <w:t>einer Metadaten Dateie</w:t>
+      </w:r>
       <w:r>
         <w:t xml:space="preserve"> generieren</w:t>
       </w:r>
@@ -4984,133 +4953,7 @@
           <w:sz w:val="20"/>
           <w:szCs w:val="20"/>
         </w:rPr>
-        <w:t xml:space="preserve">&lt;form </w:t>
-      </w:r>
-      <w:proofErr w:type="spellStart"/>
-      <w:r>
-        <w:rPr>
-          <w:rFonts w:ascii="Courier New" w:hAnsi="Courier New" w:cs="Courier New"/>
-          <w:sz w:val="20"/>
-          <w:szCs w:val="20"/>
-        </w:rPr>
-        <w:t>enctype</w:t>
-      </w:r>
-      <w:proofErr w:type="spellEnd"/>
-      <w:r>
-        <w:rPr>
-          <w:rFonts w:ascii="Courier New" w:hAnsi="Courier New" w:cs="Courier New"/>
-          <w:sz w:val="20"/>
-          <w:szCs w:val="20"/>
-        </w:rPr>
-        <w:t>="</w:t>
-      </w:r>
-      <w:proofErr w:type="spellStart"/>
-      <w:r>
-        <w:rPr>
-          <w:rFonts w:ascii="Courier New" w:hAnsi="Courier New" w:cs="Courier New"/>
-          <w:sz w:val="20"/>
-          <w:szCs w:val="20"/>
-        </w:rPr>
-        <w:t>multipart</w:t>
-      </w:r>
-      <w:proofErr w:type="spellEnd"/>
-      <w:r>
-        <w:rPr>
-          <w:rFonts w:ascii="Courier New" w:hAnsi="Courier New" w:cs="Courier New"/>
-          <w:sz w:val="20"/>
-          <w:szCs w:val="20"/>
-        </w:rPr>
-        <w:t>/form-</w:t>
-      </w:r>
-      <w:proofErr w:type="spellStart"/>
-      <w:r>
-        <w:rPr>
-          <w:rFonts w:ascii="Courier New" w:hAnsi="Courier New" w:cs="Courier New"/>
-          <w:sz w:val="20"/>
-          <w:szCs w:val="20"/>
-        </w:rPr>
-        <w:t>data</w:t>
-      </w:r>
-      <w:proofErr w:type="spellEnd"/>
-      <w:r>
-        <w:rPr>
-          <w:rFonts w:ascii="Courier New" w:hAnsi="Courier New" w:cs="Courier New"/>
-          <w:sz w:val="20"/>
-          <w:szCs w:val="20"/>
-        </w:rPr>
-        <w:t xml:space="preserve">" </w:t>
-      </w:r>
-      <w:proofErr w:type="spellStart"/>
-      <w:r>
-        <w:rPr>
-          <w:rFonts w:ascii="Courier New" w:hAnsi="Courier New" w:cs="Courier New"/>
-          <w:sz w:val="20"/>
-          <w:szCs w:val="20"/>
-        </w:rPr>
-        <w:t>action</w:t>
-      </w:r>
-      <w:proofErr w:type="spellEnd"/>
-      <w:r>
-        <w:rPr>
-          <w:rFonts w:ascii="Courier New" w:hAnsi="Courier New" w:cs="Courier New"/>
-          <w:sz w:val="20"/>
-          <w:szCs w:val="20"/>
-        </w:rPr>
-        <w:t>="</w:t>
-      </w:r>
-      <w:proofErr w:type="spellStart"/>
-      <w:r>
-        <w:rPr>
-          <w:rFonts w:ascii="Courier New" w:hAnsi="Courier New" w:cs="Courier New"/>
-          <w:sz w:val="20"/>
-          <w:szCs w:val="20"/>
-        </w:rPr>
-        <w:t>ingest.php</w:t>
-      </w:r>
-      <w:proofErr w:type="spellEnd"/>
-      <w:r>
-        <w:rPr>
-          <w:rFonts w:ascii="Courier New" w:hAnsi="Courier New" w:cs="Courier New"/>
-          <w:sz w:val="20"/>
-          <w:szCs w:val="20"/>
-        </w:rPr>
-        <w:t xml:space="preserve">" </w:t>
-      </w:r>
-      <w:proofErr w:type="spellStart"/>
-      <w:r>
-        <w:rPr>
-          <w:rFonts w:ascii="Courier New" w:hAnsi="Courier New" w:cs="Courier New"/>
-          <w:sz w:val="20"/>
-          <w:szCs w:val="20"/>
-        </w:rPr>
-        <w:t>method</w:t>
-      </w:r>
-      <w:proofErr w:type="spellEnd"/>
-      <w:r>
-        <w:rPr>
-          <w:rFonts w:ascii="Courier New" w:hAnsi="Courier New" w:cs="Courier New"/>
-          <w:sz w:val="20"/>
-          <w:szCs w:val="20"/>
-        </w:rPr>
-        <w:t>="</w:t>
-      </w:r>
-      <w:proofErr w:type="spellStart"/>
-      <w:r>
-        <w:rPr>
-          <w:rFonts w:ascii="Courier New" w:hAnsi="Courier New" w:cs="Courier New"/>
-          <w:sz w:val="20"/>
-          <w:szCs w:val="20"/>
-        </w:rPr>
-        <w:t>post</w:t>
-      </w:r>
-      <w:proofErr w:type="spellEnd"/>
-      <w:r>
-        <w:rPr>
-          <w:rFonts w:ascii="Courier New" w:hAnsi="Courier New" w:cs="Courier New"/>
-          <w:sz w:val="20"/>
-          <w:szCs w:val="20"/>
-        </w:rPr>
-        <w:t>"&gt;</w:t>
+        <w:t>&lt;form enctype="multipart/form-data" action="ingest.php" method="post"&gt;</w:t>
       </w:r>
     </w:p>
     <w:p>
@@ -5180,25 +5023,7 @@
           <w:sz w:val="20"/>
           <w:szCs w:val="20"/>
         </w:rPr>
-        <w:t xml:space="preserve">arelda_v3.13.2, xIsadg_v1.6.1, </w:t>
-      </w:r>
-      <w:proofErr w:type="spellStart"/>
-      <w:r>
-        <w:rPr>
-          <w:rFonts w:ascii="Courier New" w:hAnsi="Courier New" w:cs="Courier New"/>
-          <w:sz w:val="20"/>
-          <w:szCs w:val="20"/>
-        </w:rPr>
-        <w:t>ead</w:t>
-      </w:r>
-      <w:proofErr w:type="spellEnd"/>
-      <w:r>
-        <w:rPr>
-          <w:rFonts w:ascii="Courier New" w:hAnsi="Courier New" w:cs="Courier New"/>
-          <w:sz w:val="20"/>
-          <w:szCs w:val="20"/>
-        </w:rPr>
-        <w:t>]</w:t>
+        <w:t>arelda_v3.13.2, xIsadg_v1.6.1, ead]</w:t>
       </w:r>
     </w:p>
     <w:p>
@@ -5212,14 +5037,12 @@
       <w:r>
         <w:t xml:space="preserve">Erkannter Schematyp in der Liste anzeigen und im Falle von Typ arelda_v4 die Weiterverarbeitung starten -&gt; </w:t>
       </w:r>
-      <w:proofErr w:type="spellStart"/>
       <w:r>
         <w:rPr>
           <w:i/>
         </w:rPr>
         <w:t>maninput.php</w:t>
       </w:r>
-      <w:proofErr w:type="spellEnd"/>
     </w:p>
     <w:p/>
     <w:p>
@@ -5229,7 +5052,6 @@
           <w:i/>
         </w:rPr>
       </w:pPr>
-      <w:proofErr w:type="spellStart"/>
       <w:r>
         <w:rPr>
           <w:b/>
@@ -5237,7 +5059,147 @@
         </w:rPr>
         <w:t>maninput.php</w:t>
       </w:r>
-      <w:proofErr w:type="spellEnd"/>
+    </w:p>
+    <w:p>
+      <w:pPr>
+        <w:pStyle w:val="Listenabsatz"/>
+        <w:numPr>
+          <w:ilvl w:val="0"/>
+          <w:numId w:val="6"/>
+        </w:numPr>
+      </w:pPr>
+      <w:r>
+        <w:t>Notwendige manuelle Dateneingabe</w:t>
+      </w:r>
+      <w:r>
+        <w:t xml:space="preserve"> (Bestand-Signatur</w:t>
+      </w:r>
+      <w:r>
+        <w:t xml:space="preserve"> </w:t>
+      </w:r>
+      <w:r>
+        <w:t>/</w:t>
+      </w:r>
+      <w:r>
+        <w:t xml:space="preserve"> </w:t>
+      </w:r>
+      <w:r>
+        <w:t>Bestandtitel)</w:t>
+      </w:r>
+    </w:p>
+    <w:p>
+      <w:pPr>
+        <w:pStyle w:val="Listenabsatz"/>
+        <w:numPr>
+          <w:ilvl w:val="0"/>
+          <w:numId w:val="6"/>
+        </w:numPr>
+      </w:pPr>
+      <w:r>
+        <w:t>Zielformat xIsadg oder EAD</w:t>
+      </w:r>
+    </w:p>
+    <w:p>
+      <w:pPr>
+        <w:pStyle w:val="Listenabsatz"/>
+        <w:numPr>
+          <w:ilvl w:val="0"/>
+          <w:numId w:val="6"/>
+        </w:numPr>
+      </w:pPr>
+      <w:r>
+        <w:t>Art der Signaturbildung</w:t>
+      </w:r>
+      <w:r>
+        <w:t xml:space="preserve"> (fortlaufend 1,2,3…  / dezimal 1, 1.1, 1.1.1, 1.2 …)</w:t>
+      </w:r>
+    </w:p>
+    <w:p>
+      <w:pPr>
+        <w:jc w:val="center"/>
+        <w:rPr>
+          <w:b/>
+          <w:i/>
+        </w:rPr>
+      </w:pPr>
+      <w:r>
+        <w:rPr>
+          <w:noProof/>
+          <w:lang w:eastAsia="de-CH"/>
+        </w:rPr>
+        <w:drawing>
+          <wp:inline distT="0" distB="0" distL="0" distR="0" wp14:anchorId="287B6327" wp14:editId="46347029">
+            <wp:extent cx="4104000" cy="1209600"/>
+            <wp:effectExtent l="0" t="0" r="0" b="0"/>
+            <wp:docPr id="45" name="Grafik 45"/>
+            <wp:cNvGraphicFramePr>
+              <a:graphicFrameLocks xmlns:a="http://schemas.openxmlformats.org/drawingml/2006/main" noChangeAspect="1"/>
+            </wp:cNvGraphicFramePr>
+            <a:graphic xmlns:a="http://schemas.openxmlformats.org/drawingml/2006/main">
+              <a:graphicData uri="http://schemas.openxmlformats.org/drawingml/2006/picture">
+                <pic:pic xmlns:pic="http://schemas.openxmlformats.org/drawingml/2006/picture">
+                  <pic:nvPicPr>
+                    <pic:cNvPr id="1" name=""/>
+                    <pic:cNvPicPr/>
+                  </pic:nvPicPr>
+                  <pic:blipFill>
+                    <a:blip r:embed="rId9"/>
+                    <a:stretch>
+                      <a:fillRect/>
+                    </a:stretch>
+                  </pic:blipFill>
+                  <pic:spPr>
+                    <a:xfrm>
+                      <a:off x="0" y="0"/>
+                      <a:ext cx="4104000" cy="1209600"/>
+                    </a:xfrm>
+                    <a:prstGeom prst="rect">
+                      <a:avLst/>
+                    </a:prstGeom>
+                  </pic:spPr>
+                </pic:pic>
+              </a:graphicData>
+            </a:graphic>
+          </wp:inline>
+        </w:drawing>
+      </w:r>
+    </w:p>
+    <w:p>
+      <w:pPr>
+        <w:pStyle w:val="Listenabsatz"/>
+        <w:numPr>
+          <w:ilvl w:val="0"/>
+          <w:numId w:val="6"/>
+        </w:numPr>
+        <w:rPr>
+          <w:rFonts w:ascii="Courier New" w:hAnsi="Courier New" w:cs="Courier New"/>
+          <w:sz w:val="20"/>
+          <w:szCs w:val="20"/>
+        </w:rPr>
+      </w:pPr>
+      <w:r>
+        <w:t>Aufruf der Tranformationsfunktion</w:t>
+      </w:r>
+      <w:r>
+        <w:t xml:space="preserve"> </w:t>
+      </w:r>
+      <w:r>
+        <w:rPr>
+          <w:i/>
+        </w:rPr>
+        <w:t>processingest.php</w:t>
+      </w:r>
+      <w:r>
+        <w:br/>
+      </w:r>
+      <w:r>
+        <w:rPr>
+          <w:rFonts w:ascii="Courier New" w:hAnsi="Courier New" w:cs="Courier New"/>
+          <w:sz w:val="20"/>
+          <w:szCs w:val="20"/>
+        </w:rPr>
+        <w:t>&lt;form action="processingest.php" method="post"&gt;</w:t>
+      </w:r>
     </w:p>
     <w:p/>
     <w:p>
@@ -5247,36 +5209,230 @@
           <w:i/>
         </w:rPr>
       </w:pPr>
-      <w:proofErr w:type="spellStart"/>
       <w:r>
         <w:rPr>
           <w:b/>
           <w:i/>
         </w:rPr>
-        <w:t>input.php</w:t>
-      </w:r>
-      <w:proofErr w:type="spellEnd"/>
+        <w:t>processingest.php</w:t>
+      </w:r>
+    </w:p>
+    <w:p>
+      <w:pPr>
+        <w:pStyle w:val="Listenabsatz"/>
+        <w:numPr>
+          <w:ilvl w:val="0"/>
+          <w:numId w:val="6"/>
+        </w:numPr>
+      </w:pPr>
+      <w:r>
+        <w:t xml:space="preserve">Variablen für die Transformation setzen: </w:t>
+      </w:r>
+      <w:r>
+        <w:rPr>
+          <w:i/>
+        </w:rPr>
+        <w:t>$collsig, $colltitle, $collstyle, $xschema</w:t>
+      </w:r>
+    </w:p>
+    <w:p>
+      <w:pPr>
+        <w:pStyle w:val="Listenabsatz"/>
+        <w:numPr>
+          <w:ilvl w:val="0"/>
+          <w:numId w:val="6"/>
+        </w:numPr>
+      </w:pPr>
+      <w:r>
+        <w:t>Referenzdatei für die Signaturnummerierung</w:t>
+      </w:r>
+      <w:r>
+        <w:t xml:space="preserve"> erstellen (numlist oder null.xml)</w:t>
+      </w:r>
+    </w:p>
+    <w:p>
+      <w:pPr>
+        <w:pStyle w:val="Listenabsatz"/>
+        <w:numPr>
+          <w:ilvl w:val="0"/>
+          <w:numId w:val="6"/>
+        </w:numPr>
+        <w:rPr>
+          <w:rFonts w:ascii="Courier New" w:hAnsi="Courier New" w:cs="Courier New"/>
+          <w:sz w:val="20"/>
+          <w:szCs w:val="20"/>
+        </w:rPr>
+      </w:pPr>
+      <w:r>
+        <w:t>XSLT Konvertierung konfigurieren:</w:t>
+      </w:r>
+      <w:r>
+        <w:br/>
+      </w:r>
+      <w:r>
+        <w:rPr>
+          <w:rFonts w:ascii="Courier New" w:hAnsi="Courier New" w:cs="Courier New"/>
+          <w:sz w:val="20"/>
+          <w:szCs w:val="20"/>
+        </w:rPr>
+        <w:t xml:space="preserve">    $xsl-&gt;load('eCH2xIsadg.xsl');</w:t>
+      </w:r>
+      <w:r>
+        <w:rPr>
+          <w:rFonts w:ascii="Courier New" w:hAnsi="Courier New" w:cs="Courier New"/>
+          <w:sz w:val="20"/>
+          <w:szCs w:val="20"/>
+        </w:rPr>
+        <w:br/>
+        <w:t xml:space="preserve">    $xsl-&gt;load('eCH2EAD.xsl');</w:t>
+      </w:r>
+    </w:p>
+    <w:p>
+      <w:pPr>
+        <w:pStyle w:val="Listenabsatz"/>
+        <w:numPr>
+          <w:ilvl w:val="0"/>
+          <w:numId w:val="6"/>
+        </w:numPr>
+        <w:rPr>
+          <w:rFonts w:ascii="Courier New" w:hAnsi="Courier New" w:cs="Courier New"/>
+          <w:sz w:val="20"/>
+          <w:szCs w:val="20"/>
+        </w:rPr>
+      </w:pPr>
+      <w:r>
+        <w:rPr>
+          <w:lang w:val="en-US"/>
+        </w:rPr>
+        <w:t>XSL Transformation ausführen</w:t>
+      </w:r>
+      <w:r>
+        <w:rPr>
+          <w:lang w:val="en-US"/>
+        </w:rPr>
+        <w:br/>
+      </w:r>
+      <w:r>
+        <w:rPr>
+          <w:rFonts w:ascii="Courier New" w:hAnsi="Courier New" w:cs="Courier New"/>
+          <w:sz w:val="20"/>
+          <w:szCs w:val="20"/>
+        </w:rPr>
+        <w:t>$xisadg = $proc-&gt;transformToXML($xml);</w:t>
+      </w:r>
+    </w:p>
+    <w:p>
+      <w:pPr>
+        <w:pStyle w:val="Listenabsatz"/>
+        <w:numPr>
+          <w:ilvl w:val="0"/>
+          <w:numId w:val="6"/>
+        </w:numPr>
+      </w:pPr>
+      <w:r>
+        <w:t>Alle Dateien im Arbeitsverzeichnis löschen</w:t>
+      </w:r>
+    </w:p>
+    <w:p>
+      <w:pPr>
+        <w:pStyle w:val="Listenabsatz"/>
+        <w:numPr>
+          <w:ilvl w:val="0"/>
+          <w:numId w:val="6"/>
+        </w:numPr>
+        <w:rPr>
+          <w:rFonts w:ascii="Courier New" w:hAnsi="Courier New" w:cs="Courier New"/>
+          <w:sz w:val="20"/>
+          <w:szCs w:val="20"/>
+        </w:rPr>
+      </w:pPr>
+      <w:r>
+        <w:t>Ergebnis als XML Datei ausgeben</w:t>
+      </w:r>
+      <w:r>
+        <w:br/>
+      </w:r>
+      <w:r>
+        <w:rPr>
+          <w:rFonts w:ascii="Courier New" w:hAnsi="Courier New" w:cs="Courier New"/>
+          <w:sz w:val="20"/>
+          <w:szCs w:val="20"/>
+        </w:rPr>
+        <w:t>header('Content-type: application/xml');</w:t>
+      </w:r>
+      <w:r>
+        <w:rPr>
+          <w:rFonts w:ascii="Courier New" w:hAnsi="Courier New" w:cs="Courier New"/>
+          <w:sz w:val="20"/>
+          <w:szCs w:val="20"/>
+        </w:rPr>
+        <w:br/>
+      </w:r>
+      <w:r>
+        <w:rPr>
+          <w:rFonts w:ascii="Courier New" w:hAnsi="Courier New" w:cs="Courier New"/>
+          <w:sz w:val="20"/>
+          <w:szCs w:val="20"/>
+        </w:rPr>
+        <w:t>echo $xisadg;</w:t>
+      </w:r>
     </w:p>
     <w:p/>
     <w:p>
-      <w:proofErr w:type="spellStart"/>
-      <w:r>
+      <w:pPr>
+        <w:rPr>
+          <w:b/>
+          <w:i/>
+        </w:rPr>
+      </w:pPr>
+      <w:r>
+        <w:rPr>
+          <w:b/>
+          <w:i/>
+        </w:rPr>
         <w:t>class.inputfilter.php</w:t>
       </w:r>
-      <w:proofErr w:type="spellEnd"/>
+    </w:p>
+    <w:p>
+      <w:pPr>
+        <w:pStyle w:val="Listenabsatz"/>
+        <w:numPr>
+          <w:ilvl w:val="0"/>
+          <w:numId w:val="6"/>
+        </w:numPr>
+        <w:rPr>
+          <w:rFonts w:ascii="Courier New" w:hAnsi="Courier New" w:cs="Courier New"/>
+          <w:sz w:val="20"/>
+          <w:szCs w:val="20"/>
+        </w:rPr>
+      </w:pPr>
+      <w:r>
+        <w:t>Hilfsfunktionen für den sicheren Import von Formulareingaben</w:t>
+      </w:r>
+      <w:r>
+        <w:br/>
+      </w:r>
+      <w:r>
+        <w:rPr>
+          <w:rFonts w:ascii="Courier New" w:hAnsi="Courier New" w:cs="Courier New"/>
+          <w:sz w:val="20"/>
+          <w:szCs w:val="20"/>
+        </w:rPr>
+        <w:t>require_once("class.inputfilter.php");</w:t>
+      </w:r>
+    </w:p>
+    <w:p>
+      <w:pPr>
+        <w:tabs>
+          <w:tab w:val="left" w:pos="1182"/>
+        </w:tabs>
+      </w:pPr>
     </w:p>
     <w:p/>
-    <w:p>
-      <w:proofErr w:type="spellStart"/>
-      <w:r>
-        <w:t>processingest.php</w:t>
-      </w:r>
-      <w:proofErr w:type="spellEnd"/>
-    </w:p>
     <w:sectPr>
-      <w:footerReference w:type="default" r:id="rId9"/>
-      <w:headerReference w:type="first" r:id="rId10"/>
-      <w:footerReference w:type="first" r:id="rId11"/>
+      <w:footerReference w:type="default" r:id="rId10"/>
+      <w:headerReference w:type="first" r:id="rId11"/>
+      <w:footerReference w:type="first" r:id="rId12"/>
       <w:pgSz w:w="11906" w:h="16838"/>
       <w:pgMar w:top="1985" w:right="1701" w:bottom="1701" w:left="1701" w:header="567" w:footer="454" w:gutter="0"/>
       <w:cols w:space="708"/>
@@ -5349,13 +5505,8 @@
         <w:tab w:val="right" w:pos="8460"/>
       </w:tabs>
     </w:pPr>
-    <w:proofErr w:type="spellStart"/>
     <w:r>
-      <w:t>BgKm</w:t>
-    </w:r>
-    <w:proofErr w:type="spellEnd"/>
-    <w:r>
-      <w:t xml:space="preserve">, </w:t>
+      <w:t xml:space="preserve">BgKm, </w:t>
     </w:r>
     <w:r>
       <w:fldChar w:fldCharType="begin"/>
@@ -5370,7 +5521,7 @@
       <w:rPr>
         <w:noProof/>
       </w:rPr>
-      <w:t>01.06.2017</w:t>
+      <w:t>05.06.2017</w:t>
     </w:r>
     <w:r>
       <w:fldChar w:fldCharType="end"/>
@@ -5401,7 +5552,7 @@
       <w:rPr>
         <w:noProof/>
       </w:rPr>
-      <w:t>5</w:t>
+      <w:t>7</w:t>
     </w:r>
     <w:r>
       <w:fldChar w:fldCharType="end"/>
@@ -5422,7 +5573,7 @@
       <w:rPr>
         <w:noProof/>
       </w:rPr>
-      <w:t>6</w:t>
+      <w:t>7</w:t>
     </w:r>
     <w:r>
       <w:rPr>
@@ -5501,7 +5652,7 @@
       <w:rPr>
         <w:noProof/>
       </w:rPr>
-      <w:t>01.06.2017</w:t>
+      <w:t>05.06.2017</w:t>
     </w:r>
     <w:r>
       <w:fldChar w:fldCharType="end"/>
@@ -5550,7 +5701,7 @@
       <w:rPr>
         <w:noProof/>
       </w:rPr>
-      <w:t>6</w:t>
+      <w:t>7</w:t>
     </w:r>
     <w:r>
       <w:rPr>
@@ -5601,23 +5752,7 @@
         <w:footnoteRef/>
       </w:r>
       <w:r>
-        <w:t xml:space="preserve"> </w:t>
-      </w:r>
-      <w:proofErr w:type="spellStart"/>
-      <w:r>
-        <w:t>Descriptive</w:t>
-      </w:r>
-      <w:proofErr w:type="spellEnd"/>
-      <w:r>
-        <w:t xml:space="preserve"> Information, Data </w:t>
-      </w:r>
-      <w:proofErr w:type="spellStart"/>
-      <w:r>
-        <w:t>Dictionary</w:t>
-      </w:r>
-      <w:proofErr w:type="spellEnd"/>
-      <w:r>
-        <w:t xml:space="preserve"> &amp; XML Schema Beschreibung, Version 1.6 vom </w:t>
+        <w:t xml:space="preserve"> Descriptive Information, Data Dictionary &amp; XML Schema Beschreibung, Version 1.6 vom </w:t>
       </w:r>
       <w:r>
         <w:t>23.05.2011</w:t>
@@ -5638,21 +5773,7 @@
         <w:rPr>
           <w:lang w:val="en-US"/>
         </w:rPr>
-        <w:t xml:space="preserve">, </w:t>
-      </w:r>
-      <w:proofErr w:type="spellStart"/>
-      <w:r>
-        <w:rPr>
-          <w:lang w:val="en-US"/>
-        </w:rPr>
-        <w:t>dort</w:t>
-      </w:r>
-      <w:proofErr w:type="spellEnd"/>
-      <w:r>
-        <w:rPr>
-          <w:lang w:val="en-US"/>
-        </w:rPr>
-        <w:t xml:space="preserve"> xIsadg_DataDictionary_v1.6.pdf</w:t>
+        <w:t>, dort xIsadg_DataDictionary_v1.6.pdf</w:t>
       </w:r>
     </w:p>
   </w:footnote>

</xml_diff>

<commit_message>
letzte Korrekturen an Spezifikation 1.6.1
</commit_message>
<xml_diff>
--- a/DI-Planung_v2.docx
+++ b/DI-Planung_v2.docx
@@ -11,8 +11,8 @@
         </w:rPr>
       </w:pPr>
       <w:bookmarkStart w:id="0" w:name="_Toc484081499"/>
-      <w:bookmarkStart w:id="1" w:name="_Toc484431103"/>
-      <w:bookmarkStart w:id="2" w:name="OLE_LINK1"/>
+      <w:bookmarkStart w:id="1" w:name="OLE_LINK1"/>
+      <w:bookmarkStart w:id="2" w:name="_Toc484957210"/>
       <w:r>
         <w:t>DI-Extractor</w:t>
       </w:r>
@@ -30,7 +30,6 @@
         <w:t>Detaillierte Projektplanung</w:t>
       </w:r>
       <w:bookmarkEnd w:id="0"/>
-      <w:bookmarkEnd w:id="1"/>
       <w:bookmarkEnd w:id="3"/>
       <w:r>
         <w:rPr>
@@ -39,16 +38,16 @@
         </w:rPr>
         <w:t xml:space="preserve"> und Programmbeschreibung</w:t>
       </w:r>
+      <w:bookmarkEnd w:id="2"/>
     </w:p>
     <w:p>
       <w:bookmarkStart w:id="6" w:name="_Toc308007299"/>
       <w:bookmarkStart w:id="7" w:name="_Toc308007420"/>
       <w:bookmarkStart w:id="8" w:name="_Toc308007885"/>
-      <w:bookmarkEnd w:id="2"/>
+      <w:bookmarkEnd w:id="1"/>
       <w:bookmarkEnd w:id="4"/>
       <w:bookmarkEnd w:id="5"/>
     </w:p>
-    <w:p/>
     <w:p>
       <w:pPr>
         <w:rPr>
@@ -87,23 +86,28 @@
       <w:r>
         <w:fldChar w:fldCharType="separate"/>
       </w:r>
-      <w:hyperlink w:anchor="_Toc484431103" w:history="1">
+    </w:p>
+    <w:p>
+      <w:pPr>
+        <w:pStyle w:val="Verzeichnis1"/>
+        <w:tabs>
+          <w:tab w:val="right" w:leader="dot" w:pos="8494"/>
+        </w:tabs>
+        <w:rPr>
+          <w:rFonts w:asciiTheme="minorHAnsi" w:eastAsiaTheme="minorEastAsia" w:hAnsiTheme="minorHAnsi" w:cstheme="minorBidi"/>
+          <w:noProof/>
+          <w:szCs w:val="22"/>
+          <w:lang w:eastAsia="de-CH"/>
+        </w:rPr>
+      </w:pPr>
+      <w:hyperlink w:anchor="_Toc484957211" w:history="1">
         <w:r>
           <w:rPr>
             <w:rStyle w:val="Hyperlink"/>
             <w:rFonts w:eastAsiaTheme="majorEastAsia"/>
             <w:noProof/>
           </w:rPr>
-          <w:t xml:space="preserve">DI-Extractor </w:t>
-        </w:r>
-        <w:r>
-          <w:rPr>
-            <w:rStyle w:val="Hyperlink"/>
-            <w:rFonts w:eastAsiaTheme="majorEastAsia"/>
-            <w:i/>
-            <w:noProof/>
-          </w:rPr>
-          <w:t>Detaillierte Projektplanung</w:t>
+          <w:t>Zusammenfassung</w:t>
         </w:r>
         <w:r>
           <w:rPr>
@@ -124,7 +128,7 @@
             <w:noProof/>
             <w:webHidden/>
           </w:rPr>
-          <w:instrText xml:space="preserve"> PAGEREF _Toc484431103 \h </w:instrText>
+          <w:instrText xml:space="preserve"> PAGEREF _Toc484957211 \h </w:instrText>
         </w:r>
         <w:r>
           <w:rPr>
@@ -159,6 +163,7 @@
       <w:pPr>
         <w:pStyle w:val="Verzeichnis1"/>
         <w:tabs>
+          <w:tab w:val="left" w:pos="440"/>
           <w:tab w:val="right" w:leader="dot" w:pos="8494"/>
         </w:tabs>
         <w:rPr>
@@ -168,80 +173,7 @@
           <w:lang w:eastAsia="de-CH"/>
         </w:rPr>
       </w:pPr>
-      <w:hyperlink w:anchor="_Toc484431104" w:history="1">
-        <w:r>
-          <w:rPr>
-            <w:rStyle w:val="Hyperlink"/>
-            <w:rFonts w:eastAsiaTheme="majorEastAsia"/>
-            <w:noProof/>
-          </w:rPr>
-          <w:t>Zusammenfassung</w:t>
-        </w:r>
-        <w:r>
-          <w:rPr>
-            <w:noProof/>
-            <w:webHidden/>
-          </w:rPr>
-          <w:tab/>
-        </w:r>
-        <w:r>
-          <w:rPr>
-            <w:noProof/>
-            <w:webHidden/>
-          </w:rPr>
-          <w:fldChar w:fldCharType="begin"/>
-        </w:r>
-        <w:r>
-          <w:rPr>
-            <w:noProof/>
-            <w:webHidden/>
-          </w:rPr>
-          <w:instrText xml:space="preserve"> PAGEREF _Toc484431104 \h </w:instrText>
-        </w:r>
-        <w:r>
-          <w:rPr>
-            <w:noProof/>
-            <w:webHidden/>
-          </w:rPr>
-        </w:r>
-        <w:r>
-          <w:rPr>
-            <w:noProof/>
-            <w:webHidden/>
-          </w:rPr>
-          <w:fldChar w:fldCharType="separate"/>
-        </w:r>
-        <w:r>
-          <w:rPr>
-            <w:noProof/>
-            <w:webHidden/>
-          </w:rPr>
-          <w:t>1</w:t>
-        </w:r>
-        <w:r>
-          <w:rPr>
-            <w:noProof/>
-            <w:webHidden/>
-          </w:rPr>
-          <w:fldChar w:fldCharType="end"/>
-        </w:r>
-      </w:hyperlink>
-    </w:p>
-    <w:p>
-      <w:pPr>
-        <w:pStyle w:val="Verzeichnis1"/>
-        <w:tabs>
-          <w:tab w:val="left" w:pos="440"/>
-          <w:tab w:val="right" w:leader="dot" w:pos="8494"/>
-        </w:tabs>
-        <w:rPr>
-          <w:rFonts w:asciiTheme="minorHAnsi" w:eastAsiaTheme="minorEastAsia" w:hAnsiTheme="minorHAnsi" w:cstheme="minorBidi"/>
-          <w:noProof/>
-          <w:szCs w:val="22"/>
-          <w:lang w:eastAsia="de-CH"/>
-        </w:rPr>
-      </w:pPr>
-      <w:hyperlink w:anchor="_Toc484431105" w:history="1">
+      <w:hyperlink w:anchor="_Toc484957212" w:history="1">
         <w:r>
           <w:rPr>
             <w:rStyle w:val="Hyperlink"/>
@@ -286,7 +218,7 @@
             <w:noProof/>
             <w:webHidden/>
           </w:rPr>
-          <w:instrText xml:space="preserve"> PAGEREF _Toc484431105 \h </w:instrText>
+          <w:instrText xml:space="preserve"> PAGEREF _Toc484957212 \h </w:instrText>
         </w:r>
         <w:r>
           <w:rPr>
@@ -331,7 +263,7 @@
           <w:lang w:eastAsia="de-CH"/>
         </w:rPr>
       </w:pPr>
-      <w:hyperlink w:anchor="_Toc484431106" w:history="1">
+      <w:hyperlink w:anchor="_Toc484957213" w:history="1">
         <w:r>
           <w:rPr>
             <w:rStyle w:val="Hyperlink"/>
@@ -376,7 +308,7 @@
             <w:noProof/>
             <w:webHidden/>
           </w:rPr>
-          <w:instrText xml:space="preserve"> PAGEREF _Toc484431106 \h </w:instrText>
+          <w:instrText xml:space="preserve"> PAGEREF _Toc484957213 \h </w:instrText>
         </w:r>
         <w:r>
           <w:rPr>
@@ -421,7 +353,7 @@
           <w:lang w:eastAsia="de-CH"/>
         </w:rPr>
       </w:pPr>
-      <w:hyperlink w:anchor="_Toc484431107" w:history="1">
+      <w:hyperlink w:anchor="_Toc484957214" w:history="1">
         <w:r>
           <w:rPr>
             <w:rStyle w:val="Hyperlink"/>
@@ -466,7 +398,7 @@
             <w:noProof/>
             <w:webHidden/>
           </w:rPr>
-          <w:instrText xml:space="preserve"> PAGEREF _Toc484431107 \h </w:instrText>
+          <w:instrText xml:space="preserve"> PAGEREF _Toc484957214 \h </w:instrText>
         </w:r>
         <w:r>
           <w:rPr>
@@ -511,7 +443,7 @@
           <w:lang w:eastAsia="de-CH"/>
         </w:rPr>
       </w:pPr>
-      <w:hyperlink w:anchor="_Toc484431108" w:history="1">
+      <w:hyperlink w:anchor="_Toc484957215" w:history="1">
         <w:r>
           <w:rPr>
             <w:rStyle w:val="Hyperlink"/>
@@ -556,7 +488,7 @@
             <w:noProof/>
             <w:webHidden/>
           </w:rPr>
-          <w:instrText xml:space="preserve"> PAGEREF _Toc484431108 \h </w:instrText>
+          <w:instrText xml:space="preserve"> PAGEREF _Toc484957215 \h </w:instrText>
         </w:r>
         <w:r>
           <w:rPr>
@@ -601,7 +533,7 @@
           <w:lang w:eastAsia="de-CH"/>
         </w:rPr>
       </w:pPr>
-      <w:hyperlink w:anchor="_Toc484431109" w:history="1">
+      <w:hyperlink w:anchor="_Toc484957216" w:history="1">
         <w:r>
           <w:rPr>
             <w:rStyle w:val="Hyperlink"/>
@@ -646,7 +578,7 @@
             <w:noProof/>
             <w:webHidden/>
           </w:rPr>
-          <w:instrText xml:space="preserve"> PAGEREF _Toc484431109 \h </w:instrText>
+          <w:instrText xml:space="preserve"> PAGEREF _Toc484957216 \h </w:instrText>
         </w:r>
         <w:r>
           <w:rPr>
@@ -691,7 +623,7 @@
           <w:lang w:eastAsia="de-CH"/>
         </w:rPr>
       </w:pPr>
-      <w:hyperlink w:anchor="_Toc484431110" w:history="1">
+      <w:hyperlink w:anchor="_Toc484957217" w:history="1">
         <w:r>
           <w:rPr>
             <w:rStyle w:val="Hyperlink"/>
@@ -736,7 +668,7 @@
             <w:noProof/>
             <w:webHidden/>
           </w:rPr>
-          <w:instrText xml:space="preserve"> PAGEREF _Toc484431110 \h </w:instrText>
+          <w:instrText xml:space="preserve"> PAGEREF _Toc484957217 \h </w:instrText>
         </w:r>
         <w:r>
           <w:rPr>
@@ -781,7 +713,7 @@
           <w:lang w:eastAsia="de-CH"/>
         </w:rPr>
       </w:pPr>
-      <w:hyperlink w:anchor="_Toc484431111" w:history="1">
+      <w:hyperlink w:anchor="_Toc484957218" w:history="1">
         <w:r>
           <w:rPr>
             <w:rStyle w:val="Hyperlink"/>
@@ -826,7 +758,7 @@
             <w:noProof/>
             <w:webHidden/>
           </w:rPr>
-          <w:instrText xml:space="preserve"> PAGEREF _Toc484431111 \h </w:instrText>
+          <w:instrText xml:space="preserve"> PAGEREF _Toc484957218 \h </w:instrText>
         </w:r>
         <w:r>
           <w:rPr>
@@ -871,7 +803,7 @@
           <w:lang w:eastAsia="de-CH"/>
         </w:rPr>
       </w:pPr>
-      <w:hyperlink w:anchor="_Toc484431112" w:history="1">
+      <w:hyperlink w:anchor="_Toc484957219" w:history="1">
         <w:r>
           <w:rPr>
             <w:rStyle w:val="Hyperlink"/>
@@ -916,7 +848,7 @@
             <w:noProof/>
             <w:webHidden/>
           </w:rPr>
-          <w:instrText xml:space="preserve"> PAGEREF _Toc484431112 \h </w:instrText>
+          <w:instrText xml:space="preserve"> PAGEREF _Toc484957219 \h </w:instrText>
         </w:r>
         <w:r>
           <w:rPr>
@@ -949,15 +881,143 @@
     </w:p>
     <w:p>
       <w:pPr>
-        <w:pStyle w:val="Verzeichnis1"/>
+        <w:pStyle w:val="Verzeichnis2"/>
         <w:tabs>
-          <w:tab w:val="left" w:pos="480"/>
+          <w:tab w:val="left" w:pos="880"/>
           <w:tab w:val="right" w:leader="dot" w:pos="8494"/>
         </w:tabs>
       </w:pPr>
       <w:r>
+        <w:rPr>
+          <w:rStyle w:val="Hyperlink"/>
+          <w:rFonts w:eastAsiaTheme="majorEastAsia"/>
+          <w:noProof/>
+        </w:rPr>
+        <w:fldChar w:fldCharType="begin"/>
+      </w:r>
+      <w:r>
+        <w:rPr>
+          <w:rStyle w:val="Hyperlink"/>
+          <w:rFonts w:eastAsiaTheme="majorEastAsia"/>
+          <w:noProof/>
+        </w:rPr>
+        <w:instrText xml:space="preserve"> </w:instrText>
+      </w:r>
+      <w:r>
+        <w:rPr>
+          <w:noProof/>
+        </w:rPr>
+        <w:instrText>HYPERLINK \l "_Toc484957220"</w:instrText>
+      </w:r>
+      <w:r>
+        <w:rPr>
+          <w:rStyle w:val="Hyperlink"/>
+          <w:rFonts w:eastAsiaTheme="majorEastAsia"/>
+          <w:noProof/>
+        </w:rPr>
+        <w:instrText xml:space="preserve"> </w:instrText>
+      </w:r>
+      <w:r>
+        <w:rPr>
+          <w:rStyle w:val="Hyperlink"/>
+          <w:rFonts w:eastAsiaTheme="majorEastAsia"/>
+          <w:noProof/>
+        </w:rPr>
+      </w:r>
+      <w:r>
+        <w:rPr>
+          <w:rStyle w:val="Hyperlink"/>
+          <w:rFonts w:eastAsiaTheme="majorEastAsia"/>
+          <w:noProof/>
+        </w:rPr>
+        <w:fldChar w:fldCharType="separate"/>
+      </w:r>
+      <w:r>
+        <w:rPr>
+          <w:rStyle w:val="Hyperlink"/>
+          <w:rFonts w:eastAsiaTheme="majorEastAsia"/>
+          <w:noProof/>
+        </w:rPr>
+        <w:t>2.2</w:t>
+      </w:r>
+      <w:r>
+        <w:rPr>
+          <w:rFonts w:asciiTheme="minorHAnsi" w:eastAsiaTheme="minorEastAsia" w:hAnsiTheme="minorHAnsi" w:cstheme="minorBidi"/>
+          <w:noProof/>
+          <w:szCs w:val="22"/>
+          <w:lang w:eastAsia="de-CH"/>
+        </w:rPr>
+        <w:tab/>
+      </w:r>
+      <w:r>
+        <w:rPr>
+          <w:rStyle w:val="Hyperlink"/>
+          <w:rFonts w:eastAsiaTheme="majorEastAsia"/>
+          <w:noProof/>
+        </w:rPr>
+        <w:t>Aufbau der XSL-Transaktion</w:t>
+      </w:r>
+      <w:r>
+        <w:rPr>
+          <w:noProof/>
+          <w:webHidden/>
+        </w:rPr>
+        <w:tab/>
+      </w:r>
+      <w:r>
+        <w:rPr>
+          <w:noProof/>
+          <w:webHidden/>
+        </w:rPr>
+        <w:fldChar w:fldCharType="begin"/>
+      </w:r>
+      <w:r>
+        <w:rPr>
+          <w:noProof/>
+          <w:webHidden/>
+        </w:rPr>
+        <w:instrText xml:space="preserve"> PAGEREF _Toc484957220 \h </w:instrText>
+      </w:r>
+      <w:r>
+        <w:rPr>
+          <w:noProof/>
+          <w:webHidden/>
+        </w:rPr>
+      </w:r>
+      <w:r>
+        <w:rPr>
+          <w:noProof/>
+          <w:webHidden/>
+        </w:rPr>
+        <w:fldChar w:fldCharType="separate"/>
+      </w:r>
+      <w:r>
+        <w:rPr>
+          <w:noProof/>
+          <w:webHidden/>
+        </w:rPr>
+        <w:t>7</w:t>
+      </w:r>
+      <w:r>
+        <w:rPr>
+          <w:noProof/>
+          <w:webHidden/>
+        </w:rPr>
         <w:fldChar w:fldCharType="end"/>
       </w:r>
+      <w:r>
+        <w:rPr>
+          <w:rStyle w:val="Hyperlink"/>
+          <w:rFonts w:eastAsiaTheme="majorEastAsia"/>
+          <w:noProof/>
+        </w:rPr>
+        <w:fldChar w:fldCharType="end"/>
+      </w:r>
+      <w:r>
+        <w:fldChar w:fldCharType="end"/>
+      </w:r>
+      <w:bookmarkStart w:id="9" w:name="_GoBack"/>
+      <w:bookmarkEnd w:id="9"/>
     </w:p>
     <w:p>
       <w:pPr>
@@ -967,16 +1027,16 @@
           <w:numId w:val="0"/>
         </w:numPr>
       </w:pPr>
-      <w:bookmarkStart w:id="9" w:name="_Toc484080440"/>
-      <w:bookmarkStart w:id="10" w:name="_Toc484431104"/>
+      <w:bookmarkStart w:id="10" w:name="_Toc484080440"/>
       <w:bookmarkStart w:id="11" w:name="_Toc308007323"/>
       <w:bookmarkStart w:id="12" w:name="_Toc308007427"/>
       <w:bookmarkStart w:id="13" w:name="_Toc308007909"/>
+      <w:bookmarkStart w:id="14" w:name="_Toc484957211"/>
       <w:r>
         <w:t>Zusammenfassung</w:t>
       </w:r>
-      <w:bookmarkEnd w:id="9"/>
       <w:bookmarkEnd w:id="10"/>
+      <w:bookmarkEnd w:id="14"/>
     </w:p>
     <w:p>
       <w:r>
@@ -1291,14 +1351,14 @@
       <w:r>
         <w:br w:type="page"/>
       </w:r>
-      <w:bookmarkStart w:id="14" w:name="_Toc484080441"/>
-      <w:bookmarkStart w:id="15" w:name="_Toc484431105"/>
+      <w:bookmarkStart w:id="15" w:name="_Toc484080441"/>
+      <w:bookmarkStart w:id="16" w:name="_Toc484957212"/>
       <w:r>
         <w:lastRenderedPageBreak/>
         <w:t>Planung (Stand 2012)</w:t>
       </w:r>
-      <w:bookmarkEnd w:id="14"/>
       <w:bookmarkEnd w:id="15"/>
+      <w:bookmarkEnd w:id="16"/>
     </w:p>
     <w:p>
       <w:pPr>
@@ -1309,11 +1369,11 @@
         </w:numPr>
         <w:spacing w:before="240" w:after="40"/>
       </w:pPr>
-      <w:bookmarkStart w:id="16" w:name="_Toc484431106"/>
+      <w:bookmarkStart w:id="17" w:name="_Toc484957213"/>
       <w:r>
         <w:t>Konzept</w:t>
       </w:r>
-      <w:bookmarkEnd w:id="16"/>
+      <w:bookmarkEnd w:id="17"/>
     </w:p>
     <w:p>
       <w:r>
@@ -3035,6 +3095,7 @@
                             </w:rPr>
                             <w:t xml:space="preserve">SIP </w:t>
                           </w:r>
+                          <w:proofErr w:type="spellStart"/>
                           <w:r>
                             <w:rPr>
                               <w:b/>
@@ -3043,6 +3104,7 @@
                             </w:rPr>
                             <w:t>metadata</w:t>
                           </w:r>
+                          <w:proofErr w:type="spellEnd"/>
                           <w:r>
                             <w:rPr>
                               <w:b/>
@@ -3088,8 +3150,18 @@
                               <w:szCs w:val="18"/>
                             </w:rPr>
                             <w:br/>
-                            <w:t>zu xIsadg</w:t>
+                            <w:t xml:space="preserve">zu </w:t>
                           </w:r>
+                          <w:proofErr w:type="spellStart"/>
+                          <w:r>
+                            <w:rPr>
+                              <w:b/>
+                              <w:sz w:val="18"/>
+                              <w:szCs w:val="18"/>
+                            </w:rPr>
+                            <w:t>xIsadg</w:t>
+                          </w:r>
+                          <w:proofErr w:type="spellEnd"/>
                         </w:p>
                       </w:txbxContent>
                     </v:textbox>
@@ -3437,11 +3509,11 @@
         </w:numPr>
         <w:spacing w:before="240" w:after="40"/>
       </w:pPr>
-      <w:bookmarkStart w:id="17" w:name="_Toc484431107"/>
+      <w:bookmarkStart w:id="18" w:name="_Toc484957214"/>
       <w:r>
         <w:t>Auswahl SIP</w:t>
       </w:r>
-      <w:bookmarkEnd w:id="17"/>
+      <w:bookmarkEnd w:id="18"/>
     </w:p>
     <w:p>
       <w:pPr>
@@ -3646,11 +3718,11 @@
         </w:numPr>
         <w:spacing w:before="240" w:after="40"/>
       </w:pPr>
-      <w:bookmarkStart w:id="18" w:name="_Toc484431108"/>
+      <w:bookmarkStart w:id="19" w:name="_Toc484957215"/>
       <w:r>
         <w:t>Metadata.xml -&gt; xIsadg.xml</w:t>
       </w:r>
-      <w:bookmarkEnd w:id="18"/>
+      <w:bookmarkEnd w:id="19"/>
     </w:p>
     <w:p>
       <w:pPr>
@@ -3881,7 +3953,7 @@
         </w:numPr>
         <w:spacing w:before="240" w:after="40"/>
       </w:pPr>
-      <w:bookmarkStart w:id="19" w:name="_Toc484431109"/>
+      <w:bookmarkStart w:id="20" w:name="_Toc484957216"/>
       <w:proofErr w:type="spellStart"/>
       <w:r>
         <w:t>xIsadg</w:t>
@@ -3890,7 +3962,7 @@
       <w:r>
         <w:t xml:space="preserve"> Vererbung und Aggregieren prüfen</w:t>
       </w:r>
-      <w:bookmarkEnd w:id="19"/>
+      <w:bookmarkEnd w:id="20"/>
     </w:p>
     <w:p>
       <w:r>
@@ -4245,11 +4317,11 @@
         </w:numPr>
         <w:spacing w:before="240" w:after="40"/>
       </w:pPr>
-      <w:bookmarkStart w:id="20" w:name="_Toc484431110"/>
+      <w:bookmarkStart w:id="21" w:name="_Toc484957217"/>
       <w:r>
         <w:t>Vererbte und aggregierte Werte erzeugen</w:t>
       </w:r>
-      <w:bookmarkEnd w:id="20"/>
+      <w:bookmarkEnd w:id="21"/>
     </w:p>
     <w:p>
       <w:r>
@@ -4677,7 +4749,7 @@
           <w:numId w:val="1"/>
         </w:numPr>
       </w:pPr>
-      <w:bookmarkStart w:id="21" w:name="_Toc484431111"/>
+      <w:bookmarkStart w:id="22" w:name="_Toc484957218"/>
       <w:r>
         <w:t xml:space="preserve">Umsetzung als </w:t>
       </w:r>
@@ -4689,7 +4761,7 @@
       <w:r>
         <w:t xml:space="preserve"> (2013)</w:t>
       </w:r>
-      <w:bookmarkEnd w:id="21"/>
+      <w:bookmarkEnd w:id="22"/>
     </w:p>
     <w:p>
       <w:r>
@@ -4786,7 +4858,7 @@
       <w:pPr>
         <w:pStyle w:val="berschrift2"/>
       </w:pPr>
-      <w:bookmarkStart w:id="22" w:name="_Toc484431112"/>
+      <w:bookmarkStart w:id="23" w:name="_Toc484957219"/>
       <w:r>
         <w:t xml:space="preserve">Aufbau der </w:t>
       </w:r>
@@ -4794,7 +4866,7 @@
       <w:r>
         <w:t>WebAPP</w:t>
       </w:r>
-      <w:bookmarkEnd w:id="22"/>
+      <w:bookmarkEnd w:id="23"/>
       <w:proofErr w:type="spellEnd"/>
     </w:p>
     <w:p>
@@ -6494,9 +6566,11 @@
       <w:pPr>
         <w:pStyle w:val="berschrift2"/>
       </w:pPr>
+      <w:bookmarkStart w:id="24" w:name="_Toc484957220"/>
       <w:r>
         <w:t>Aufbau der XSL-Transaktion</w:t>
       </w:r>
+      <w:bookmarkEnd w:id="24"/>
     </w:p>
     <w:p>
       <w:r>
@@ -6912,31 +6986,56 @@
           <w:rFonts w:ascii="Courier New" w:hAnsi="Courier New" w:cs="Courier New"/>
           <w:sz w:val="20"/>
           <w:szCs w:val="20"/>
-        </w:rPr>
-      </w:pPr>
-      <w:r>
-        <w:t xml:space="preserve">Importiert die Hilfsfunktionen als </w:t>
-      </w:r>
-      <w:proofErr w:type="spellStart"/>
-      <w:r>
-        <w:t>named</w:t>
-      </w:r>
-      <w:proofErr w:type="spellEnd"/>
-      <w:r>
+          <w:lang w:val="en-US"/>
+        </w:rPr>
+      </w:pPr>
+      <w:proofErr w:type="spellStart"/>
+      <w:r>
+        <w:rPr>
+          <w:lang w:val="en-US"/>
+        </w:rPr>
+        <w:t>Importiert</w:t>
+      </w:r>
+      <w:proofErr w:type="spellEnd"/>
+      <w:r>
+        <w:rPr>
+          <w:lang w:val="en-US"/>
+        </w:rPr>
+        <w:t xml:space="preserve"> die </w:t>
+      </w:r>
+      <w:proofErr w:type="spellStart"/>
+      <w:r>
+        <w:rPr>
+          <w:lang w:val="en-US"/>
+        </w:rPr>
+        <w:t>Hilfsfunktionen</w:t>
+      </w:r>
+      <w:proofErr w:type="spellEnd"/>
+      <w:r>
+        <w:rPr>
+          <w:lang w:val="en-US"/>
+        </w:rPr>
         <w:t xml:space="preserve"> </w:t>
       </w:r>
       <w:proofErr w:type="spellStart"/>
       <w:r>
-        <w:t>template</w:t>
-      </w:r>
-      <w:proofErr w:type="spellEnd"/>
-      <w:r>
-        <w:t xml:space="preserve"> </w:t>
-      </w:r>
-      <w:proofErr w:type="spellStart"/>
-      <w:r>
-        <w:rPr>
-          <w:i/>
+        <w:rPr>
+          <w:lang w:val="en-US"/>
+        </w:rPr>
+        <w:t>als</w:t>
+      </w:r>
+      <w:proofErr w:type="spellEnd"/>
+      <w:r>
+        <w:rPr>
+          <w:lang w:val="en-US"/>
+        </w:rPr>
+        <w:t xml:space="preserve"> named template </w:t>
+      </w:r>
+      <w:proofErr w:type="spellStart"/>
+      <w:r>
+        <w:rPr>
+          <w:i/>
+          <w:lang w:val="en-US"/>
         </w:rPr>
         <w:t>xIdate</w:t>
       </w:r>
@@ -6944,6 +7043,7 @@
       <w:r>
         <w:rPr>
           <w:i/>
+          <w:lang w:val="en-US"/>
         </w:rPr>
         <w:t xml:space="preserve">, </w:t>
       </w:r>
@@ -6951,27 +7051,36 @@
       <w:r>
         <w:rPr>
           <w:i/>
+          <w:lang w:val="en-US"/>
         </w:rPr>
         <w:t>xIaccess</w:t>
       </w:r>
       <w:proofErr w:type="spellEnd"/>
       <w:r>
+        <w:rPr>
+          <w:lang w:val="en-US"/>
+        </w:rPr>
         <w:t xml:space="preserve"> und </w:t>
       </w:r>
       <w:proofErr w:type="spellStart"/>
-      <w:proofErr w:type="gramStart"/>
-      <w:r>
-        <w:rPr>
-          <w:i/>
+      <w:r>
+        <w:rPr>
+          <w:i/>
+          <w:lang w:val="en-US"/>
         </w:rPr>
         <w:t>xIreference</w:t>
       </w:r>
       <w:proofErr w:type="spellEnd"/>
       <w:r>
+        <w:rPr>
+          <w:lang w:val="en-US"/>
+        </w:rPr>
         <w:t xml:space="preserve"> :</w:t>
       </w:r>
-      <w:proofErr w:type="gramEnd"/>
-      <w:r>
+      <w:r>
+        <w:rPr>
+          <w:lang w:val="en-US"/>
+        </w:rPr>
         <w:br/>
       </w:r>
       <w:r>
@@ -6979,6 +7088,7 @@
           <w:rFonts w:ascii="Courier New" w:hAnsi="Courier New" w:cs="Courier New"/>
           <w:sz w:val="20"/>
           <w:szCs w:val="20"/>
+          <w:lang w:val="en-US"/>
         </w:rPr>
         <w:tab/>
         <w:t>&lt;</w:t>
@@ -6989,15 +7099,28 @@
           <w:rFonts w:ascii="Courier New" w:hAnsi="Courier New" w:cs="Courier New"/>
           <w:sz w:val="20"/>
           <w:szCs w:val="20"/>
-        </w:rPr>
-        <w:t>xsl:include</w:t>
-      </w:r>
-      <w:proofErr w:type="spellEnd"/>
-      <w:r>
-        <w:rPr>
-          <w:rFonts w:ascii="Courier New" w:hAnsi="Courier New" w:cs="Courier New"/>
-          <w:sz w:val="20"/>
-          <w:szCs w:val="20"/>
+          <w:lang w:val="en-US"/>
+        </w:rPr>
+        <w:t>xsl</w:t>
+      </w:r>
+      <w:proofErr w:type="gramStart"/>
+      <w:r>
+        <w:rPr>
+          <w:rFonts w:ascii="Courier New" w:hAnsi="Courier New" w:cs="Courier New"/>
+          <w:sz w:val="20"/>
+          <w:szCs w:val="20"/>
+          <w:lang w:val="en-US"/>
+        </w:rPr>
+        <w:t>:include</w:t>
+      </w:r>
+      <w:proofErr w:type="spellEnd"/>
+      <w:proofErr w:type="gramEnd"/>
+      <w:r>
+        <w:rPr>
+          <w:rFonts w:ascii="Courier New" w:hAnsi="Courier New" w:cs="Courier New"/>
+          <w:sz w:val="20"/>
+          <w:szCs w:val="20"/>
+          <w:lang w:val="en-US"/>
         </w:rPr>
         <w:t xml:space="preserve"> </w:t>
       </w:r>
@@ -7007,6 +7130,7 @@
           <w:rFonts w:ascii="Courier New" w:hAnsi="Courier New" w:cs="Courier New"/>
           <w:sz w:val="20"/>
           <w:szCs w:val="20"/>
+          <w:lang w:val="en-US"/>
         </w:rPr>
         <w:t>href</w:t>
       </w:r>
@@ -7016,6 +7140,7 @@
           <w:rFonts w:ascii="Courier New" w:hAnsi="Courier New" w:cs="Courier New"/>
           <w:sz w:val="20"/>
           <w:szCs w:val="20"/>
+          <w:lang w:val="en-US"/>
         </w:rPr>
         <w:t>="xIdate.xsl"/&gt;</w:t>
       </w:r>
@@ -7033,8 +7158,16 @@
           <w:rFonts w:ascii="Courier New" w:hAnsi="Courier New" w:cs="Courier New"/>
           <w:sz w:val="20"/>
           <w:szCs w:val="20"/>
+          <w:lang w:val="en-US"/>
         </w:rPr>
         <w:tab/>
+      </w:r>
+      <w:r>
+        <w:rPr>
+          <w:rFonts w:ascii="Courier New" w:hAnsi="Courier New" w:cs="Courier New"/>
+          <w:sz w:val="20"/>
+          <w:szCs w:val="20"/>
+        </w:rPr>
         <w:t>&lt;</w:t>
       </w:r>
       <w:proofErr w:type="spellStart"/>
@@ -9555,7 +9688,6 @@
           <w:rFonts w:ascii="Courier New" w:hAnsi="Courier New" w:cs="Courier New"/>
           <w:sz w:val="20"/>
           <w:szCs w:val="20"/>
-          <w:lang w:val="en-US"/>
         </w:rPr>
       </w:pPr>
       <w:r>
@@ -9571,7 +9703,6 @@
           <w:rFonts w:ascii="Courier New" w:hAnsi="Courier New" w:cs="Courier New"/>
           <w:sz w:val="20"/>
           <w:szCs w:val="20"/>
-          <w:lang w:val="en-US"/>
         </w:rPr>
         <w:t>&lt;</w:t>
       </w:r>
@@ -9581,7 +9712,6 @@
           <w:rFonts w:ascii="Courier New" w:hAnsi="Courier New" w:cs="Courier New"/>
           <w:sz w:val="20"/>
           <w:szCs w:val="20"/>
-          <w:lang w:val="en-US"/>
         </w:rPr>
         <w:t>referenceCode</w:t>
       </w:r>
@@ -9591,7 +9721,6 @@
           <w:rFonts w:ascii="Courier New" w:hAnsi="Courier New" w:cs="Courier New"/>
           <w:sz w:val="20"/>
           <w:szCs w:val="20"/>
-          <w:lang w:val="en-US"/>
         </w:rPr>
         <w:t>&gt;sig.1.1&lt;/</w:t>
       </w:r>
@@ -9601,7 +9730,6 @@
           <w:rFonts w:ascii="Courier New" w:hAnsi="Courier New" w:cs="Courier New"/>
           <w:sz w:val="20"/>
           <w:szCs w:val="20"/>
-          <w:lang w:val="en-US"/>
         </w:rPr>
         <w:t>referenceCode</w:t>
       </w:r>
@@ -9611,7 +9739,6 @@
           <w:rFonts w:ascii="Courier New" w:hAnsi="Courier New" w:cs="Courier New"/>
           <w:sz w:val="20"/>
           <w:szCs w:val="20"/>
-          <w:lang w:val="en-US"/>
         </w:rPr>
         <w:t>&gt;</w:t>
       </w:r>
@@ -9623,37 +9750,51 @@
           <w:rFonts w:ascii="Courier New" w:hAnsi="Courier New" w:cs="Courier New"/>
           <w:sz w:val="20"/>
           <w:szCs w:val="20"/>
-          <w:lang w:val="en-US"/>
-        </w:rPr>
-      </w:pPr>
-      <w:r>
-        <w:rPr>
-          <w:rFonts w:ascii="Courier New" w:hAnsi="Courier New" w:cs="Courier New"/>
-          <w:sz w:val="20"/>
-          <w:szCs w:val="20"/>
-          <w:lang w:val="en-US"/>
+        </w:rPr>
+      </w:pPr>
+      <w:r>
+        <w:rPr>
+          <w:rFonts w:ascii="Courier New" w:hAnsi="Courier New" w:cs="Courier New"/>
+          <w:sz w:val="20"/>
+          <w:szCs w:val="20"/>
         </w:rPr>
         <w:t xml:space="preserve">      &lt;</w:t>
       </w:r>
-      <w:proofErr w:type="gramStart"/>
-      <w:r>
-        <w:rPr>
-          <w:rFonts w:ascii="Courier New" w:hAnsi="Courier New" w:cs="Courier New"/>
-          <w:sz w:val="20"/>
-          <w:szCs w:val="20"/>
-          <w:lang w:val="en-US"/>
-        </w:rPr>
-        <w:t>depth&gt;</w:t>
-      </w:r>
-      <w:proofErr w:type="gramEnd"/>
-      <w:r>
-        <w:rPr>
-          <w:rFonts w:ascii="Courier New" w:hAnsi="Courier New" w:cs="Courier New"/>
-          <w:sz w:val="20"/>
-          <w:szCs w:val="20"/>
-          <w:lang w:val="en-US"/>
-        </w:rPr>
-        <w:t>1&lt;/depth&gt;</w:t>
+      <w:proofErr w:type="spellStart"/>
+      <w:r>
+        <w:rPr>
+          <w:rFonts w:ascii="Courier New" w:hAnsi="Courier New" w:cs="Courier New"/>
+          <w:sz w:val="20"/>
+          <w:szCs w:val="20"/>
+        </w:rPr>
+        <w:t>depth</w:t>
+      </w:r>
+      <w:proofErr w:type="spellEnd"/>
+      <w:r>
+        <w:rPr>
+          <w:rFonts w:ascii="Courier New" w:hAnsi="Courier New" w:cs="Courier New"/>
+          <w:sz w:val="20"/>
+          <w:szCs w:val="20"/>
+        </w:rPr>
+        <w:t>&gt;1&lt;/</w:t>
+      </w:r>
+      <w:proofErr w:type="spellStart"/>
+      <w:r>
+        <w:rPr>
+          <w:rFonts w:ascii="Courier New" w:hAnsi="Courier New" w:cs="Courier New"/>
+          <w:sz w:val="20"/>
+          <w:szCs w:val="20"/>
+        </w:rPr>
+        <w:t>depth</w:t>
+      </w:r>
+      <w:proofErr w:type="spellEnd"/>
+      <w:r>
+        <w:rPr>
+          <w:rFonts w:ascii="Courier New" w:hAnsi="Courier New" w:cs="Courier New"/>
+          <w:sz w:val="20"/>
+          <w:szCs w:val="20"/>
+        </w:rPr>
+        <w:t>&gt;</w:t>
       </w:r>
     </w:p>
     <w:p>
@@ -9700,14 +9841,33 @@
         </w:rPr>
         <w:t xml:space="preserve"> </w:t>
       </w:r>
-      <w:proofErr w:type="spellStart"/>
       <w:r>
         <w:rPr>
           <w:i/>
         </w:rPr>
         <w:t>numberRef.xm</w:t>
       </w:r>
-      <w:proofErr w:type="spellEnd"/>
+      <w:r>
+        <w:rPr>
+          <w:i/>
+        </w:rPr>
+        <w:t xml:space="preserve">l </w:t>
+      </w:r>
+      <w:r>
+        <w:rPr>
+          <w:i/>
+        </w:rPr>
+        <w:t xml:space="preserve">[ numberRef.xsl </w:t>
+      </w:r>
+      <w:r>
+        <w:t>ist eine Variante von</w:t>
+      </w:r>
+      <w:r>
+        <w:rPr>
+          <w:i/>
+        </w:rPr>
+        <w:t xml:space="preserve"> elementRef.xsl ]</w:t>
+      </w:r>
     </w:p>
     <w:p>
       <w:pPr>
@@ -10135,10 +10295,7 @@
         <w:t>elementRef.</w:t>
       </w:r>
       <w:r>
-        <w:t>xsl</w:t>
-      </w:r>
-      <w:r>
-        <w:t xml:space="preserve"> in der Funktion </w:t>
+        <w:t xml:space="preserve">xsl in der Funktion </w:t>
       </w:r>
       <w:proofErr w:type="spellStart"/>
       <w:r>
@@ -10152,60 +10309,48 @@
         <w:rPr>
           <w:i/>
         </w:rPr>
+        <w:t>[&lt;</w:t>
+      </w:r>
+      <w:proofErr w:type="spellStart"/>
+      <w:r>
+        <w:rPr>
+          <w:i/>
+        </w:rPr>
+        <w:t>referenceNo</w:t>
+      </w:r>
+      <w:proofErr w:type="spellEnd"/>
+      <w:r>
+        <w:rPr>
+          <w:i/>
+        </w:rPr>
+        <w:t>&gt;2&lt;/</w:t>
+      </w:r>
+      <w:proofErr w:type="spellStart"/>
+      <w:r>
+        <w:rPr>
+          <w:i/>
+        </w:rPr>
+        <w:t>referenceNo</w:t>
+      </w:r>
+      <w:proofErr w:type="spellEnd"/>
+      <w:r>
+        <w:rPr>
+          <w:i/>
+        </w:rPr>
+        <w:t>&gt;]</w:t>
+      </w:r>
+      <w:r>
+        <w:t xml:space="preserve"> </w:t>
+      </w:r>
+      <w:r>
+        <w:t xml:space="preserve">zu einem entsprechende </w:t>
+      </w:r>
+      <w:r>
+        <w:rPr>
+          <w:i/>
+        </w:rPr>
         <w:t>[</w:t>
       </w:r>
-      <w:r>
-        <w:rPr>
-          <w:i/>
-        </w:rPr>
-        <w:t>&lt;</w:t>
-      </w:r>
-      <w:proofErr w:type="spellStart"/>
-      <w:r>
-        <w:rPr>
-          <w:i/>
-        </w:rPr>
-        <w:t>referenceNo</w:t>
-      </w:r>
-      <w:proofErr w:type="spellEnd"/>
-      <w:r>
-        <w:rPr>
-          <w:i/>
-        </w:rPr>
-        <w:t>&gt;2&lt;/</w:t>
-      </w:r>
-      <w:proofErr w:type="spellStart"/>
-      <w:r>
-        <w:rPr>
-          <w:i/>
-        </w:rPr>
-        <w:t>referenceNo</w:t>
-      </w:r>
-      <w:proofErr w:type="spellEnd"/>
-      <w:r>
-        <w:rPr>
-          <w:i/>
-        </w:rPr>
-        <w:t>&gt;</w:t>
-      </w:r>
-      <w:r>
-        <w:rPr>
-          <w:i/>
-        </w:rPr>
-        <w:t>]</w:t>
-      </w:r>
-      <w:r>
-        <w:t xml:space="preserve"> </w:t>
-      </w:r>
-      <w:r>
-        <w:t xml:space="preserve">zu einem entsprechende </w:t>
-      </w:r>
-      <w:r>
-        <w:rPr>
-          <w:i/>
-        </w:rPr>
-        <w:t>[</w:t>
-      </w:r>
       <w:proofErr w:type="spellStart"/>
       <w:r>
         <w:rPr>
@@ -10218,13 +10363,7 @@
         <w:rPr>
           <w:i/>
         </w:rPr>
-        <w:t xml:space="preserve"> </w:t>
-      </w:r>
-      <w:r>
-        <w:rPr>
-          <w:i/>
-        </w:rPr>
-        <w:t>&lt;</w:t>
+        <w:t xml:space="preserve"> &lt;</w:t>
       </w:r>
       <w:proofErr w:type="spellStart"/>
       <w:r>
@@ -10252,13 +10391,7 @@
         <w:rPr>
           <w:i/>
         </w:rPr>
-        <w:t>&gt;</w:t>
-      </w:r>
-      <w:r>
-        <w:rPr>
-          <w:i/>
-        </w:rPr>
-        <w:t>]</w:t>
+        <w:t>&gt;]</w:t>
       </w:r>
       <w:r>
         <w:t xml:space="preserve"> </w:t>
@@ -10620,8 +10753,76 @@
         </w:rPr>
         <w:t>&gt;</w:t>
       </w:r>
-      <w:bookmarkStart w:id="23" w:name="_GoBack"/>
-      <w:bookmarkEnd w:id="23"/>
+    </w:p>
+    <w:p>
+      <w:pPr>
+        <w:rPr>
+          <w:b/>
+          <w:i/>
+        </w:rPr>
+      </w:pPr>
+      <w:r>
+        <w:rPr>
+          <w:b/>
+          <w:i/>
+        </w:rPr>
+        <w:lastRenderedPageBreak/>
+        <w:t>eCH2EAD</w:t>
+      </w:r>
+      <w:r>
+        <w:rPr>
+          <w:b/>
+          <w:i/>
+        </w:rPr>
+        <w:t>.xsl</w:t>
+      </w:r>
+    </w:p>
+    <w:p>
+      <w:r>
+        <w:t xml:space="preserve">Die Transformation </w:t>
+      </w:r>
+      <w:r>
+        <w:rPr>
+          <w:i/>
+        </w:rPr>
+        <w:t>eCH2EAD.xsl</w:t>
+      </w:r>
+      <w:r>
+        <w:t xml:space="preserve"> folgt in </w:t>
+      </w:r>
+      <w:r>
+        <w:t>Gr</w:t>
+      </w:r>
+      <w:r>
+        <w:t>u</w:t>
+      </w:r>
+      <w:r>
+        <w:t>ndzügen der Tran</w:t>
+      </w:r>
+      <w:r>
+        <w:t>s</w:t>
+      </w:r>
+      <w:r>
+        <w:t xml:space="preserve">formation </w:t>
+      </w:r>
+      <w:r>
+        <w:rPr>
+          <w:i/>
+        </w:rPr>
+        <w:t>eCH2xIsadg</w:t>
+      </w:r>
+      <w:r>
+        <w:rPr>
+          <w:i/>
+        </w:rPr>
+        <w:t>.xsl</w:t>
+      </w:r>
+      <w:r>
+        <w:rPr>
+          <w:i/>
+        </w:rPr>
+        <w:t>.</w:t>
+      </w:r>
     </w:p>
     <w:sectPr>
       <w:footerReference w:type="default" r:id="rId10"/>
@@ -10720,7 +10921,7 @@
       <w:rPr>
         <w:noProof/>
       </w:rPr>
-      <w:t>10.06.2017</w:t>
+      <w:t>11.06.2017</w:t>
     </w:r>
     <w:r>
       <w:fldChar w:fldCharType="end"/>
@@ -10751,7 +10952,7 @@
       <w:rPr>
         <w:noProof/>
       </w:rPr>
-      <w:t>8</w:t>
+      <w:t>9</w:t>
     </w:r>
     <w:r>
       <w:fldChar w:fldCharType="end"/>
@@ -10772,7 +10973,7 @@
       <w:rPr>
         <w:noProof/>
       </w:rPr>
-      <w:t>8</w:t>
+      <w:t>9</w:t>
     </w:r>
     <w:r>
       <w:rPr>
@@ -10851,7 +11052,7 @@
       <w:rPr>
         <w:noProof/>
       </w:rPr>
-      <w:t>10.06.2017</w:t>
+      <w:t>11.06.2017</w:t>
     </w:r>
     <w:r>
       <w:fldChar w:fldCharType="end"/>
@@ -10900,7 +11101,7 @@
       <w:rPr>
         <w:noProof/>
       </w:rPr>
-      <w:t>8</w:t>
+      <w:t>9</w:t>
     </w:r>
     <w:r>
       <w:rPr>

</xml_diff>